<commit_message>
Menssagem de livro não encontrado adicionado
</commit_message>
<xml_diff>
--- a/Modelo de Caso de Uso (MCU)/Descrição/SGB_Mensagens.docx
+++ b/Modelo de Caso de Uso (MCU)/Descrição/SGB_Mensagens.docx
@@ -1,6 +1,6 @@
 
 <file path=word/document.xml><?xml version="1.0" encoding="utf-8"?>
-<w:document xmlns:wpc="http://schemas.microsoft.com/office/word/2010/wordprocessingCanvas" xmlns:mc="http://schemas.openxmlformats.org/markup-compatibility/2006" xmlns:o="urn:schemas-microsoft-com:office:office" xmlns:r="http://schemas.openxmlformats.org/officeDocument/2006/relationships" xmlns:m="http://schemas.openxmlformats.org/officeDocument/2006/math" xmlns:v="urn:schemas-microsoft-com:vml" xmlns:wp14="http://schemas.microsoft.com/office/word/2010/wordprocessingDrawing" xmlns:wp="http://schemas.openxmlformats.org/drawingml/2006/wordprocessingDrawing" xmlns:w10="urn:schemas-microsoft-com:office:word" xmlns:w="http://schemas.openxmlformats.org/wordprocessingml/2006/main" xmlns:w14="http://schemas.microsoft.com/office/word/2010/wordml" xmlns:w15="http://schemas.microsoft.com/office/word/2012/wordml" xmlns:wpg="http://schemas.microsoft.com/office/word/2010/wordprocessingGroup" xmlns:wpi="http://schemas.microsoft.com/office/word/2010/wordprocessingInk" xmlns:wne="http://schemas.microsoft.com/office/word/2006/wordml" xmlns:wps="http://schemas.microsoft.com/office/word/2010/wordprocessingShape" mc:Ignorable="w14 w15 wp14">
+<w:document xmlns:wpc="http://schemas.microsoft.com/office/word/2010/wordprocessingCanvas" xmlns:cx="http://schemas.microsoft.com/office/drawing/2014/chartex" xmlns:cx1="http://schemas.microsoft.com/office/drawing/2015/9/8/chartex" xmlns:cx2="http://schemas.microsoft.com/office/drawing/2015/10/21/chartex" xmlns:cx3="http://schemas.microsoft.com/office/drawing/2016/5/9/chartex" xmlns:cx4="http://schemas.microsoft.com/office/drawing/2016/5/10/chartex" xmlns:cx5="http://schemas.microsoft.com/office/drawing/2016/5/11/chartex" xmlns:cx6="http://schemas.microsoft.com/office/drawing/2016/5/12/chartex" xmlns:cx7="http://schemas.microsoft.com/office/drawing/2016/5/13/chartex" xmlns:cx8="http://schemas.microsoft.com/office/drawing/2016/5/14/chartex" xmlns:mc="http://schemas.openxmlformats.org/markup-compatibility/2006" xmlns:o="urn:schemas-microsoft-com:office:office" xmlns:r="http://schemas.openxmlformats.org/officeDocument/2006/relationships" xmlns:m="http://schemas.openxmlformats.org/officeDocument/2006/math" xmlns:v="urn:schemas-microsoft-com:vml" xmlns:wp14="http://schemas.microsoft.com/office/word/2010/wordprocessingDrawing" xmlns:wp="http://schemas.openxmlformats.org/drawingml/2006/wordprocessingDrawing" xmlns:w10="urn:schemas-microsoft-com:office:word" xmlns:w="http://schemas.openxmlformats.org/wordprocessingml/2006/main" xmlns:w14="http://schemas.microsoft.com/office/word/2010/wordml" xmlns:w15="http://schemas.microsoft.com/office/word/2012/wordml" xmlns:w16se="http://schemas.microsoft.com/office/word/2015/wordml/symex" xmlns:wpg="http://schemas.microsoft.com/office/word/2010/wordprocessingGroup" xmlns:wpi="http://schemas.microsoft.com/office/word/2010/wordprocessingInk" xmlns:wne="http://schemas.microsoft.com/office/word/2006/wordml" xmlns:wps="http://schemas.microsoft.com/office/word/2010/wordprocessingShape" mc:Ignorable="w14 w15 w16se wp14">
   <w:body>
     <w:p>
       <w:pPr>
@@ -1789,13 +1789,7 @@
     <w:p>
       <w:r>
         <w:tab/>
-        <w:t>“</w:t>
-      </w:r>
-      <w:r>
-        <w:t>O livro já existe na base de dados, preencha novamente</w:t>
-      </w:r>
-      <w:r>
-        <w:t>! “</w:t>
+        <w:t>“O livro já existe na base de dados, preencha novamente! “</w:t>
       </w:r>
     </w:p>
     <w:p/>
@@ -1817,13 +1811,7 @@
     <w:p>
       <w:r>
         <w:tab/>
-        <w:t>“</w:t>
-      </w:r>
-      <w:r>
-        <w:t>A alteração foi realizada com sucesso</w:t>
-      </w:r>
-      <w:r>
-        <w:t>! “</w:t>
+        <w:t>“A alteração foi realizada com sucesso! “</w:t>
       </w:r>
     </w:p>
     <w:p/>
@@ -1845,110 +1833,131 @@
     <w:p>
       <w:r>
         <w:tab/>
-        <w:t>“</w:t>
+        <w:t>“Confirma a exclusão do livro? Sim/Não “</w:t>
       </w:r>
+    </w:p>
+    <w:p/>
+    <w:p>
+      <w:pPr>
+        <w:pStyle w:val="Ttulo2"/>
+        <w:rPr>
+          <w:b/>
+        </w:rPr>
+      </w:pPr>
       <w:r>
-        <w:t xml:space="preserve">Confirma a exclusão do livro? Sim/Não </w:t>
+        <w:rPr>
+          <w:b/>
+        </w:rPr>
+        <w:lastRenderedPageBreak/>
+        <w:t>MSG8</w:t>
+      </w:r>
+    </w:p>
+    <w:p/>
+    <w:p>
+      <w:r>
+        <w:tab/>
+        <w:t>“Nenhum registro foi selecionado! “</w:t>
+      </w:r>
+    </w:p>
+    <w:p/>
+    <w:p>
+      <w:pPr>
+        <w:pStyle w:val="Ttulo2"/>
+        <w:rPr>
+          <w:b/>
+        </w:rPr>
+      </w:pPr>
+      <w:r>
+        <w:rPr>
+          <w:b/>
+        </w:rPr>
+        <w:t>MSG9</w:t>
+      </w:r>
+    </w:p>
+    <w:p/>
+    <w:p>
+      <w:r>
+        <w:tab/>
+        <w:t>“Registro excluído com sucesso! “</w:t>
+      </w:r>
+    </w:p>
+    <w:p/>
+    <w:p>
+      <w:pPr>
+        <w:pStyle w:val="Ttulo2"/>
+        <w:rPr>
+          <w:b/>
+        </w:rPr>
+      </w:pPr>
+      <w:r>
+        <w:rPr>
+          <w:b/>
+        </w:rPr>
+        <w:t>MSG10</w:t>
+      </w:r>
+    </w:p>
+    <w:p/>
+    <w:p>
+      <w:pPr>
+        <w:jc w:val="both"/>
+      </w:pPr>
+      <w:r>
+        <w:tab/>
+        <w:t>“Operação não pode ser realizada! Existe um ou mais vínculos de empréstimo com este livro “</w:t>
+      </w:r>
+    </w:p>
+    <w:p>
+      <w:pPr>
+        <w:jc w:val="both"/>
+      </w:pPr>
+    </w:p>
+    <w:p>
+      <w:pPr>
+        <w:jc w:val="both"/>
+        <w:rPr>
+          <w:b/>
+          <w:sz w:val="32"/>
+          <w:szCs w:val="32"/>
+        </w:rPr>
+      </w:pPr>
+      <w:r>
+        <w:rPr>
+          <w:b/>
+          <w:sz w:val="32"/>
+          <w:szCs w:val="32"/>
+        </w:rPr>
+        <w:t>MSG 11</w:t>
+      </w:r>
+    </w:p>
+    <w:p>
+      <w:pPr>
+        <w:jc w:val="both"/>
+        <w:rPr>
+          <w:b/>
+          <w:sz w:val="32"/>
+          <w:szCs w:val="32"/>
+          <w:u w:val="single"/>
+        </w:rPr>
+      </w:pPr>
+      <w:r>
+        <w:rPr>
+          <w:b/>
+          <w:sz w:val="32"/>
+          <w:szCs w:val="32"/>
+        </w:rPr>
+        <w:tab/>
       </w:r>
       <w:r>
         <w:t>“</w:t>
       </w:r>
-    </w:p>
-    <w:p/>
-    <w:p>
-      <w:pPr>
-        <w:pStyle w:val="Ttulo2"/>
-        <w:rPr>
-          <w:b/>
-        </w:rPr>
-      </w:pPr>
       <w:r>
-        <w:rPr>
-          <w:b/>
-        </w:rPr>
-        <w:lastRenderedPageBreak/>
-        <w:t>MSG8</w:t>
-      </w:r>
-    </w:p>
-    <w:p/>
-    <w:p>
-      <w:r>
-        <w:tab/>
-        <w:t>“</w:t>
-      </w:r>
-      <w:r>
-        <w:t>Nenhum registro foi selecionado!</w:t>
+        <w:t>Nenhum livro encontrado!</w:t>
       </w:r>
       <w:r>
         <w:t xml:space="preserve"> “</w:t>
       </w:r>
-    </w:p>
-    <w:p/>
-    <w:p>
-      <w:pPr>
-        <w:pStyle w:val="Ttulo2"/>
-        <w:rPr>
-          <w:b/>
-        </w:rPr>
-      </w:pPr>
-      <w:r>
-        <w:rPr>
-          <w:b/>
-        </w:rPr>
-        <w:t>MSG9</w:t>
-      </w:r>
-    </w:p>
-    <w:p/>
-    <w:p>
-      <w:r>
-        <w:tab/>
-        <w:t>“</w:t>
-      </w:r>
-      <w:r>
-        <w:t>Registro excluído com sucesso</w:t>
-      </w:r>
-      <w:r>
-        <w:t>! “</w:t>
-      </w:r>
-    </w:p>
-    <w:p/>
-    <w:p>
-      <w:pPr>
-        <w:pStyle w:val="Ttulo2"/>
-        <w:rPr>
-          <w:b/>
-        </w:rPr>
-      </w:pPr>
-      <w:r>
-        <w:rPr>
-          <w:b/>
-        </w:rPr>
-        <w:t>MSG10</w:t>
-      </w:r>
       <w:bookmarkStart w:id="6" w:name="_GoBack"/>
       <w:bookmarkEnd w:id="6"/>
-    </w:p>
-    <w:p/>
-    <w:p>
-      <w:pPr>
-        <w:jc w:val="both"/>
-      </w:pPr>
-      <w:r>
-        <w:tab/>
-        <w:t>“</w:t>
-      </w:r>
-      <w:r>
-        <w:t>Operação não pode ser realizada</w:t>
-      </w:r>
-      <w:r>
-        <w:t>!</w:t>
-      </w:r>
-      <w:r>
-        <w:t xml:space="preserve"> Existe um ou mais vínculos de empréstimo com este livro</w:t>
-      </w:r>
-      <w:r>
-        <w:t xml:space="preserve"> “</w:t>
-      </w:r>
     </w:p>
     <w:p/>
     <w:p/>
@@ -1968,7 +1977,7 @@
 </file>
 
 <file path=word/endnotes.xml><?xml version="1.0" encoding="utf-8"?>
-<w:endnotes xmlns:wpc="http://schemas.microsoft.com/office/word/2010/wordprocessingCanvas" xmlns:mc="http://schemas.openxmlformats.org/markup-compatibility/2006" xmlns:o="urn:schemas-microsoft-com:office:office" xmlns:r="http://schemas.openxmlformats.org/officeDocument/2006/relationships" xmlns:m="http://schemas.openxmlformats.org/officeDocument/2006/math" xmlns:v="urn:schemas-microsoft-com:vml" xmlns:wp14="http://schemas.microsoft.com/office/word/2010/wordprocessingDrawing" xmlns:wp="http://schemas.openxmlformats.org/drawingml/2006/wordprocessingDrawing" xmlns:w10="urn:schemas-microsoft-com:office:word" xmlns:w="http://schemas.openxmlformats.org/wordprocessingml/2006/main" xmlns:w14="http://schemas.microsoft.com/office/word/2010/wordml" xmlns:w15="http://schemas.microsoft.com/office/word/2012/wordml" xmlns:wpg="http://schemas.microsoft.com/office/word/2010/wordprocessingGroup" xmlns:wpi="http://schemas.microsoft.com/office/word/2010/wordprocessingInk" xmlns:wne="http://schemas.microsoft.com/office/word/2006/wordml" xmlns:wps="http://schemas.microsoft.com/office/word/2010/wordprocessingShape" mc:Ignorable="w14 w15 wp14">
+<w:endnotes xmlns:wpc="http://schemas.microsoft.com/office/word/2010/wordprocessingCanvas" xmlns:cx="http://schemas.microsoft.com/office/drawing/2014/chartex" xmlns:cx1="http://schemas.microsoft.com/office/drawing/2015/9/8/chartex" xmlns:cx2="http://schemas.microsoft.com/office/drawing/2015/10/21/chartex" xmlns:cx3="http://schemas.microsoft.com/office/drawing/2016/5/9/chartex" xmlns:cx4="http://schemas.microsoft.com/office/drawing/2016/5/10/chartex" xmlns:cx5="http://schemas.microsoft.com/office/drawing/2016/5/11/chartex" xmlns:cx6="http://schemas.microsoft.com/office/drawing/2016/5/12/chartex" xmlns:cx7="http://schemas.microsoft.com/office/drawing/2016/5/13/chartex" xmlns:cx8="http://schemas.microsoft.com/office/drawing/2016/5/14/chartex" xmlns:mc="http://schemas.openxmlformats.org/markup-compatibility/2006" xmlns:o="urn:schemas-microsoft-com:office:office" xmlns:r="http://schemas.openxmlformats.org/officeDocument/2006/relationships" xmlns:m="http://schemas.openxmlformats.org/officeDocument/2006/math" xmlns:v="urn:schemas-microsoft-com:vml" xmlns:wp14="http://schemas.microsoft.com/office/word/2010/wordprocessingDrawing" xmlns:wp="http://schemas.openxmlformats.org/drawingml/2006/wordprocessingDrawing" xmlns:w10="urn:schemas-microsoft-com:office:word" xmlns:w="http://schemas.openxmlformats.org/wordprocessingml/2006/main" xmlns:w14="http://schemas.microsoft.com/office/word/2010/wordml" xmlns:w15="http://schemas.microsoft.com/office/word/2012/wordml" xmlns:w16se="http://schemas.microsoft.com/office/word/2015/wordml/symex" xmlns:wpg="http://schemas.microsoft.com/office/word/2010/wordprocessingGroup" xmlns:wpi="http://schemas.microsoft.com/office/word/2010/wordprocessingInk" xmlns:wne="http://schemas.microsoft.com/office/word/2006/wordml" xmlns:wps="http://schemas.microsoft.com/office/word/2010/wordprocessingShape" mc:Ignorable="w14 w15 w16se wp14">
   <w:endnote w:type="separator" w:id="-1">
     <w:p>
       <w:pPr>
@@ -1993,7 +2002,7 @@
 </file>
 
 <file path=word/footer1.xml><?xml version="1.0" encoding="utf-8"?>
-<w:ftr xmlns:wpc="http://schemas.microsoft.com/office/word/2010/wordprocessingCanvas" xmlns:mc="http://schemas.openxmlformats.org/markup-compatibility/2006" xmlns:o="urn:schemas-microsoft-com:office:office" xmlns:r="http://schemas.openxmlformats.org/officeDocument/2006/relationships" xmlns:m="http://schemas.openxmlformats.org/officeDocument/2006/math" xmlns:v="urn:schemas-microsoft-com:vml" xmlns:wp14="http://schemas.microsoft.com/office/word/2010/wordprocessingDrawing" xmlns:wp="http://schemas.openxmlformats.org/drawingml/2006/wordprocessingDrawing" xmlns:w10="urn:schemas-microsoft-com:office:word" xmlns:w="http://schemas.openxmlformats.org/wordprocessingml/2006/main" xmlns:w14="http://schemas.microsoft.com/office/word/2010/wordml" xmlns:w15="http://schemas.microsoft.com/office/word/2012/wordml" xmlns:wpg="http://schemas.microsoft.com/office/word/2010/wordprocessingGroup" xmlns:wpi="http://schemas.microsoft.com/office/word/2010/wordprocessingInk" xmlns:wne="http://schemas.microsoft.com/office/word/2006/wordml" xmlns:wps="http://schemas.microsoft.com/office/word/2010/wordprocessingShape" mc:Ignorable="w14 w15 wp14">
+<w:ftr xmlns:wpc="http://schemas.microsoft.com/office/word/2010/wordprocessingCanvas" xmlns:cx="http://schemas.microsoft.com/office/drawing/2014/chartex" xmlns:cx1="http://schemas.microsoft.com/office/drawing/2015/9/8/chartex" xmlns:cx2="http://schemas.microsoft.com/office/drawing/2015/10/21/chartex" xmlns:cx3="http://schemas.microsoft.com/office/drawing/2016/5/9/chartex" xmlns:cx4="http://schemas.microsoft.com/office/drawing/2016/5/10/chartex" xmlns:cx5="http://schemas.microsoft.com/office/drawing/2016/5/11/chartex" xmlns:cx6="http://schemas.microsoft.com/office/drawing/2016/5/12/chartex" xmlns:cx7="http://schemas.microsoft.com/office/drawing/2016/5/13/chartex" xmlns:cx8="http://schemas.microsoft.com/office/drawing/2016/5/14/chartex" xmlns:mc="http://schemas.openxmlformats.org/markup-compatibility/2006" xmlns:o="urn:schemas-microsoft-com:office:office" xmlns:r="http://schemas.openxmlformats.org/officeDocument/2006/relationships" xmlns:m="http://schemas.openxmlformats.org/officeDocument/2006/math" xmlns:v="urn:schemas-microsoft-com:vml" xmlns:wp14="http://schemas.microsoft.com/office/word/2010/wordprocessingDrawing" xmlns:wp="http://schemas.openxmlformats.org/drawingml/2006/wordprocessingDrawing" xmlns:w10="urn:schemas-microsoft-com:office:word" xmlns:w="http://schemas.openxmlformats.org/wordprocessingml/2006/main" xmlns:w14="http://schemas.microsoft.com/office/word/2010/wordml" xmlns:w15="http://schemas.microsoft.com/office/word/2012/wordml" xmlns:w16se="http://schemas.microsoft.com/office/word/2015/wordml/symex" xmlns:wpg="http://schemas.microsoft.com/office/word/2010/wordprocessingGroup" xmlns:wpi="http://schemas.microsoft.com/office/word/2010/wordprocessingInk" xmlns:wne="http://schemas.microsoft.com/office/word/2006/wordml" xmlns:wps="http://schemas.microsoft.com/office/word/2010/wordprocessingShape" mc:Ignorable="w14 w15 w16se wp14">
   <w:p>
     <w:pPr>
       <w:pStyle w:val="Rodap"/>
@@ -2038,7 +2047,7 @@
         <w:sz w:val="20"/>
         <w:szCs w:val="20"/>
       </w:rPr>
-      <w:t>4</w:t>
+      <w:t>6</w:t>
     </w:r>
     <w:r>
       <w:rPr>
@@ -2058,7 +2067,7 @@
 </file>
 
 <file path=word/footnotes.xml><?xml version="1.0" encoding="utf-8"?>
-<w:footnotes xmlns:wpc="http://schemas.microsoft.com/office/word/2010/wordprocessingCanvas" xmlns:mc="http://schemas.openxmlformats.org/markup-compatibility/2006" xmlns:o="urn:schemas-microsoft-com:office:office" xmlns:r="http://schemas.openxmlformats.org/officeDocument/2006/relationships" xmlns:m="http://schemas.openxmlformats.org/officeDocument/2006/math" xmlns:v="urn:schemas-microsoft-com:vml" xmlns:wp14="http://schemas.microsoft.com/office/word/2010/wordprocessingDrawing" xmlns:wp="http://schemas.openxmlformats.org/drawingml/2006/wordprocessingDrawing" xmlns:w10="urn:schemas-microsoft-com:office:word" xmlns:w="http://schemas.openxmlformats.org/wordprocessingml/2006/main" xmlns:w14="http://schemas.microsoft.com/office/word/2010/wordml" xmlns:w15="http://schemas.microsoft.com/office/word/2012/wordml" xmlns:wpg="http://schemas.microsoft.com/office/word/2010/wordprocessingGroup" xmlns:wpi="http://schemas.microsoft.com/office/word/2010/wordprocessingInk" xmlns:wne="http://schemas.microsoft.com/office/word/2006/wordml" xmlns:wps="http://schemas.microsoft.com/office/word/2010/wordprocessingShape" mc:Ignorable="w14 w15 wp14">
+<w:footnotes xmlns:wpc="http://schemas.microsoft.com/office/word/2010/wordprocessingCanvas" xmlns:cx="http://schemas.microsoft.com/office/drawing/2014/chartex" xmlns:cx1="http://schemas.microsoft.com/office/drawing/2015/9/8/chartex" xmlns:cx2="http://schemas.microsoft.com/office/drawing/2015/10/21/chartex" xmlns:cx3="http://schemas.microsoft.com/office/drawing/2016/5/9/chartex" xmlns:cx4="http://schemas.microsoft.com/office/drawing/2016/5/10/chartex" xmlns:cx5="http://schemas.microsoft.com/office/drawing/2016/5/11/chartex" xmlns:cx6="http://schemas.microsoft.com/office/drawing/2016/5/12/chartex" xmlns:cx7="http://schemas.microsoft.com/office/drawing/2016/5/13/chartex" xmlns:cx8="http://schemas.microsoft.com/office/drawing/2016/5/14/chartex" xmlns:mc="http://schemas.openxmlformats.org/markup-compatibility/2006" xmlns:o="urn:schemas-microsoft-com:office:office" xmlns:r="http://schemas.openxmlformats.org/officeDocument/2006/relationships" xmlns:m="http://schemas.openxmlformats.org/officeDocument/2006/math" xmlns:v="urn:schemas-microsoft-com:vml" xmlns:wp14="http://schemas.microsoft.com/office/word/2010/wordprocessingDrawing" xmlns:wp="http://schemas.openxmlformats.org/drawingml/2006/wordprocessingDrawing" xmlns:w10="urn:schemas-microsoft-com:office:word" xmlns:w="http://schemas.openxmlformats.org/wordprocessingml/2006/main" xmlns:w14="http://schemas.microsoft.com/office/word/2010/wordml" xmlns:w15="http://schemas.microsoft.com/office/word/2012/wordml" xmlns:w16se="http://schemas.microsoft.com/office/word/2015/wordml/symex" xmlns:wpg="http://schemas.microsoft.com/office/word/2010/wordprocessingGroup" xmlns:wpi="http://schemas.microsoft.com/office/word/2010/wordprocessingInk" xmlns:wne="http://schemas.microsoft.com/office/word/2006/wordml" xmlns:wps="http://schemas.microsoft.com/office/word/2010/wordprocessingShape" mc:Ignorable="w14 w15 w16se wp14">
   <w:footnote w:type="separator" w:id="-1">
     <w:p>
       <w:pPr>
@@ -2083,7 +2092,7 @@
 </file>
 
 <file path=word/header1.xml><?xml version="1.0" encoding="utf-8"?>
-<w:hdr xmlns:wpc="http://schemas.microsoft.com/office/word/2010/wordprocessingCanvas" xmlns:mc="http://schemas.openxmlformats.org/markup-compatibility/2006" xmlns:o="urn:schemas-microsoft-com:office:office" xmlns:r="http://schemas.openxmlformats.org/officeDocument/2006/relationships" xmlns:m="http://schemas.openxmlformats.org/officeDocument/2006/math" xmlns:v="urn:schemas-microsoft-com:vml" xmlns:wp14="http://schemas.microsoft.com/office/word/2010/wordprocessingDrawing" xmlns:wp="http://schemas.openxmlformats.org/drawingml/2006/wordprocessingDrawing" xmlns:w10="urn:schemas-microsoft-com:office:word" xmlns:w="http://schemas.openxmlformats.org/wordprocessingml/2006/main" xmlns:w14="http://schemas.microsoft.com/office/word/2010/wordml" xmlns:w15="http://schemas.microsoft.com/office/word/2012/wordml" xmlns:wpg="http://schemas.microsoft.com/office/word/2010/wordprocessingGroup" xmlns:wpi="http://schemas.microsoft.com/office/word/2010/wordprocessingInk" xmlns:wne="http://schemas.microsoft.com/office/word/2006/wordml" xmlns:wps="http://schemas.microsoft.com/office/word/2010/wordprocessingShape" mc:Ignorable="w14 w15 wp14">
+<w:hdr xmlns:wpc="http://schemas.microsoft.com/office/word/2010/wordprocessingCanvas" xmlns:cx="http://schemas.microsoft.com/office/drawing/2014/chartex" xmlns:cx1="http://schemas.microsoft.com/office/drawing/2015/9/8/chartex" xmlns:cx2="http://schemas.microsoft.com/office/drawing/2015/10/21/chartex" xmlns:cx3="http://schemas.microsoft.com/office/drawing/2016/5/9/chartex" xmlns:cx4="http://schemas.microsoft.com/office/drawing/2016/5/10/chartex" xmlns:cx5="http://schemas.microsoft.com/office/drawing/2016/5/11/chartex" xmlns:cx6="http://schemas.microsoft.com/office/drawing/2016/5/12/chartex" xmlns:cx7="http://schemas.microsoft.com/office/drawing/2016/5/13/chartex" xmlns:cx8="http://schemas.microsoft.com/office/drawing/2016/5/14/chartex" xmlns:mc="http://schemas.openxmlformats.org/markup-compatibility/2006" xmlns:o="urn:schemas-microsoft-com:office:office" xmlns:r="http://schemas.openxmlformats.org/officeDocument/2006/relationships" xmlns:m="http://schemas.openxmlformats.org/officeDocument/2006/math" xmlns:v="urn:schemas-microsoft-com:vml" xmlns:wp14="http://schemas.microsoft.com/office/word/2010/wordprocessingDrawing" xmlns:wp="http://schemas.openxmlformats.org/drawingml/2006/wordprocessingDrawing" xmlns:w10="urn:schemas-microsoft-com:office:word" xmlns:w="http://schemas.openxmlformats.org/wordprocessingml/2006/main" xmlns:w14="http://schemas.microsoft.com/office/word/2010/wordml" xmlns:w15="http://schemas.microsoft.com/office/word/2012/wordml" xmlns:w16se="http://schemas.microsoft.com/office/word/2015/wordml/symex" xmlns:wpg="http://schemas.microsoft.com/office/word/2010/wordprocessingGroup" xmlns:wpi="http://schemas.microsoft.com/office/word/2010/wordprocessingInk" xmlns:wne="http://schemas.microsoft.com/office/word/2006/wordml" xmlns:wps="http://schemas.microsoft.com/office/word/2010/wordprocessingShape" mc:Ignorable="w14 w15 w16se wp14">
   <w:tbl>
     <w:tblPr>
       <w:tblW w:w="9408" w:type="dxa"/>
@@ -2228,6 +2237,7 @@
             </w:rPr>
             <w:fldChar w:fldCharType="separate"/>
           </w:r>
+          <w:proofErr w:type="spellStart"/>
           <w:r>
             <w:rPr>
               <w:rFonts w:cs="Arial"/>
@@ -2242,6 +2252,7 @@
             </w:rPr>
             <w:t>Mensagens</w:t>
           </w:r>
+          <w:proofErr w:type="spellEnd"/>
           <w:r>
             <w:rPr>
               <w:rFonts w:cs="Arial"/>
@@ -2301,7 +2312,7 @@
 </file>
 
 <file path=word/numbering.xml><?xml version="1.0" encoding="utf-8"?>
-<w:numbering xmlns:wpc="http://schemas.microsoft.com/office/word/2010/wordprocessingCanvas" xmlns:mc="http://schemas.openxmlformats.org/markup-compatibility/2006" xmlns:o="urn:schemas-microsoft-com:office:office" xmlns:r="http://schemas.openxmlformats.org/officeDocument/2006/relationships" xmlns:m="http://schemas.openxmlformats.org/officeDocument/2006/math" xmlns:v="urn:schemas-microsoft-com:vml" xmlns:wp14="http://schemas.microsoft.com/office/word/2010/wordprocessingDrawing" xmlns:wp="http://schemas.openxmlformats.org/drawingml/2006/wordprocessingDrawing" xmlns:w10="urn:schemas-microsoft-com:office:word" xmlns:w="http://schemas.openxmlformats.org/wordprocessingml/2006/main" xmlns:w14="http://schemas.microsoft.com/office/word/2010/wordml" xmlns:w15="http://schemas.microsoft.com/office/word/2012/wordml" xmlns:wpg="http://schemas.microsoft.com/office/word/2010/wordprocessingGroup" xmlns:wpi="http://schemas.microsoft.com/office/word/2010/wordprocessingInk" xmlns:wne="http://schemas.microsoft.com/office/word/2006/wordml" xmlns:wps="http://schemas.microsoft.com/office/word/2010/wordprocessingShape" mc:Ignorable="w14 w15 wp14">
+<w:numbering xmlns:wpc="http://schemas.microsoft.com/office/word/2010/wordprocessingCanvas" xmlns:cx="http://schemas.microsoft.com/office/drawing/2014/chartex" xmlns:cx1="http://schemas.microsoft.com/office/drawing/2015/9/8/chartex" xmlns:cx2="http://schemas.microsoft.com/office/drawing/2015/10/21/chartex" xmlns:cx3="http://schemas.microsoft.com/office/drawing/2016/5/9/chartex" xmlns:cx4="http://schemas.microsoft.com/office/drawing/2016/5/10/chartex" xmlns:cx5="http://schemas.microsoft.com/office/drawing/2016/5/11/chartex" xmlns:cx6="http://schemas.microsoft.com/office/drawing/2016/5/12/chartex" xmlns:cx7="http://schemas.microsoft.com/office/drawing/2016/5/13/chartex" xmlns:cx8="http://schemas.microsoft.com/office/drawing/2016/5/14/chartex" xmlns:mc="http://schemas.openxmlformats.org/markup-compatibility/2006" xmlns:o="urn:schemas-microsoft-com:office:office" xmlns:r="http://schemas.openxmlformats.org/officeDocument/2006/relationships" xmlns:m="http://schemas.openxmlformats.org/officeDocument/2006/math" xmlns:v="urn:schemas-microsoft-com:vml" xmlns:wp14="http://schemas.microsoft.com/office/word/2010/wordprocessingDrawing" xmlns:wp="http://schemas.openxmlformats.org/drawingml/2006/wordprocessingDrawing" xmlns:w10="urn:schemas-microsoft-com:office:word" xmlns:w="http://schemas.openxmlformats.org/wordprocessingml/2006/main" xmlns:w14="http://schemas.microsoft.com/office/word/2010/wordml" xmlns:w15="http://schemas.microsoft.com/office/word/2012/wordml" xmlns:w16se="http://schemas.microsoft.com/office/word/2015/wordml/symex" xmlns:wpg="http://schemas.microsoft.com/office/word/2010/wordprocessingGroup" xmlns:wpi="http://schemas.microsoft.com/office/word/2010/wordprocessingInk" xmlns:wne="http://schemas.microsoft.com/office/word/2006/wordml" xmlns:wps="http://schemas.microsoft.com/office/word/2010/wordprocessingShape" mc:Ignorable="w14 w15 w16se wp14">
   <w:abstractNum w:abstractNumId="0" w15:restartNumberingAfterBreak="0">
     <w:nsid w:val="02A17F80"/>
     <w:multiLevelType w:val="multilevel"/>
@@ -3503,7 +3514,7 @@
 </file>
 
 <file path=word/styles.xml><?xml version="1.0" encoding="utf-8"?>
-<w:styles xmlns:mc="http://schemas.openxmlformats.org/markup-compatibility/2006" xmlns:r="http://schemas.openxmlformats.org/officeDocument/2006/relationships" xmlns:w="http://schemas.openxmlformats.org/wordprocessingml/2006/main" xmlns:w14="http://schemas.microsoft.com/office/word/2010/wordml" xmlns:w15="http://schemas.microsoft.com/office/word/2012/wordml" mc:Ignorable="w14 w15">
+<w:styles xmlns:mc="http://schemas.openxmlformats.org/markup-compatibility/2006" xmlns:r="http://schemas.openxmlformats.org/officeDocument/2006/relationships" xmlns:w="http://schemas.openxmlformats.org/wordprocessingml/2006/main" xmlns:w14="http://schemas.microsoft.com/office/word/2010/wordml" xmlns:w15="http://schemas.microsoft.com/office/word/2012/wordml" xmlns:w16se="http://schemas.microsoft.com/office/word/2015/wordml/symex" mc:Ignorable="w14 w15 w16se">
   <w:docDefaults>
     <w:rPrDefault>
       <w:rPr>
@@ -3519,7 +3530,7 @@
       </w:pPr>
     </w:pPrDefault>
   </w:docDefaults>
-  <w:latentStyles w:defLockedState="0" w:defUIPriority="99" w:defSemiHidden="0" w:defUnhideWhenUsed="0" w:defQFormat="0" w:count="371">
+  <w:latentStyles w:defLockedState="0" w:defUIPriority="99" w:defSemiHidden="0" w:defUnhideWhenUsed="0" w:defQFormat="0" w:count="374">
     <w:lsdException w:name="Normal" w:uiPriority="0" w:qFormat="1"/>
     <w:lsdException w:name="heading 1" w:uiPriority="9" w:qFormat="1"/>
     <w:lsdException w:name="heading 2" w:semiHidden="1" w:uiPriority="9" w:unhideWhenUsed="1" w:qFormat="1"/>
@@ -3625,7 +3636,6 @@
     <w:lsdException w:name="HTML Sample" w:semiHidden="1" w:unhideWhenUsed="1"/>
     <w:lsdException w:name="HTML Typewriter" w:semiHidden="1" w:unhideWhenUsed="1"/>
     <w:lsdException w:name="HTML Variable" w:semiHidden="1" w:unhideWhenUsed="1"/>
-    <w:lsdException w:name="Normal Table" w:semiHidden="1" w:unhideWhenUsed="1"/>
     <w:lsdException w:name="annotation subject" w:semiHidden="1" w:unhideWhenUsed="1"/>
     <w:lsdException w:name="No List" w:semiHidden="1" w:unhideWhenUsed="1"/>
     <w:lsdException w:name="Outline List 1" w:semiHidden="1" w:unhideWhenUsed="1"/>
@@ -3670,7 +3680,6 @@
     <w:lsdException w:name="Table Professional" w:semiHidden="1" w:unhideWhenUsed="1"/>
     <w:lsdException w:name="Table Subtle 1" w:semiHidden="1" w:unhideWhenUsed="1"/>
     <w:lsdException w:name="Table Subtle 2" w:semiHidden="1" w:unhideWhenUsed="1"/>
-    <w:lsdException w:name="Table Web 1" w:semiHidden="1" w:unhideWhenUsed="1"/>
     <w:lsdException w:name="Table Web 2" w:semiHidden="1" w:unhideWhenUsed="1"/>
     <w:lsdException w:name="Table Web 3" w:semiHidden="1" w:unhideWhenUsed="1"/>
     <w:lsdException w:name="Balloon Text" w:semiHidden="1" w:unhideWhenUsed="1"/>
@@ -3891,6 +3900,9 @@
     <w:lsdException w:name="List Table 5 Dark Accent 6" w:uiPriority="50"/>
     <w:lsdException w:name="List Table 6 Colorful Accent 6" w:uiPriority="51"/>
     <w:lsdException w:name="List Table 7 Colorful Accent 6" w:uiPriority="52"/>
+    <w:lsdException w:name="Mention" w:semiHidden="1" w:unhideWhenUsed="1"/>
+    <w:lsdException w:name="Smart Hyperlink" w:semiHidden="1" w:unhideWhenUsed="1"/>
+    <w:lsdException w:name="Hashtag" w:semiHidden="1" w:unhideWhenUsed="1"/>
   </w:latentStyles>
   <w:style w:type="paragraph" w:default="1" w:styleId="Normal">
     <w:name w:val="Normal"/>
@@ -4478,7 +4490,7 @@
 </file>
 
 <file path=customXml/itemProps1.xml><?xml version="1.0" encoding="utf-8"?>
-<ds:datastoreItem xmlns:ds="http://schemas.openxmlformats.org/officeDocument/2006/customXml" ds:itemID="{775B8111-F11F-4933-B64F-F7808F2F230C}">
+<ds:datastoreItem xmlns:ds="http://schemas.openxmlformats.org/officeDocument/2006/customXml" ds:itemID="{A7B019C8-04E5-4329-BA06-0AA3C259E430}">
   <ds:schemaRefs>
     <ds:schemaRef ds:uri="http://schemas.openxmlformats.org/officeDocument/2006/bibliography"/>
   </ds:schemaRefs>

</xml_diff>

<commit_message>
Revert "Menssagem de livro não encontrado adicionado"
This reverts commit 95032a7be46c44ab7050925b3add2ecb49bff8c6.

# Conflicts:
# 	Modelo de Caso de Uso (MCU)/Descrição/SGB_Mensagens.docx
</commit_message>
<xml_diff>
--- a/Modelo de Caso de Uso (MCU)/Descrição/SGB_Mensagens.docx
+++ b/Modelo de Caso de Uso (MCU)/Descrição/SGB_Mensagens.docx
@@ -1926,7 +1926,10 @@
       </w:pPr>
       <w:r>
         <w:tab/>
-        <w:t>“Operação não pode ser realizada! Existe um ou mais vínculos de empréstimo com este livro “</w:t>
+        <w:t>“Operação não pode ser realizada! Existe um ou mais vínculo</w:t>
+      </w:r>
+      <w:r>
+        <w:t>s de empréstimo com este livro”</w:t>
       </w:r>
     </w:p>
     <w:p>
@@ -1949,7 +1952,17 @@
           <w:sz w:val="32"/>
           <w:szCs w:val="32"/>
         </w:rPr>
-        <w:t>MSG11</w:t>
+        <w:t>MS</w:t>
+      </w:r>
+      <w:bookmarkStart w:id="6" w:name="_GoBack"/>
+      <w:bookmarkEnd w:id="6"/>
+      <w:r>
+        <w:rPr>
+          <w:b/>
+          <w:sz w:val="32"/>
+          <w:szCs w:val="32"/>
+        </w:rPr>
+        <w:t>G11</w:t>
       </w:r>
     </w:p>
     <w:p>
@@ -2091,8 +2104,6 @@
         <w:tab/>
         <w:t>“Não há solicitações de empréstimos pendentes”</w:t>
       </w:r>
-      <w:bookmarkStart w:id="6" w:name="_GoBack"/>
-      <w:bookmarkEnd w:id="6"/>
     </w:p>
     <w:p/>
     <w:p/>
@@ -2182,7 +2193,7 @@
         <w:sz w:val="20"/>
         <w:szCs w:val="20"/>
       </w:rPr>
-      <w:t>7</w:t>
+      <w:t>6</w:t>
     </w:r>
     <w:r>
       <w:rPr>
@@ -3771,6 +3782,7 @@
     <w:lsdException w:name="HTML Sample" w:semiHidden="1" w:unhideWhenUsed="1"/>
     <w:lsdException w:name="HTML Typewriter" w:semiHidden="1" w:unhideWhenUsed="1"/>
     <w:lsdException w:name="HTML Variable" w:semiHidden="1" w:unhideWhenUsed="1"/>
+    <w:lsdException w:name="Normal Table" w:semiHidden="1" w:unhideWhenUsed="1"/>
     <w:lsdException w:name="annotation subject" w:semiHidden="1" w:unhideWhenUsed="1"/>
     <w:lsdException w:name="No List" w:semiHidden="1" w:unhideWhenUsed="1"/>
     <w:lsdException w:name="Outline List 1" w:semiHidden="1" w:unhideWhenUsed="1"/>
@@ -3815,6 +3827,7 @@
     <w:lsdException w:name="Table Professional" w:semiHidden="1" w:unhideWhenUsed="1"/>
     <w:lsdException w:name="Table Subtle 1" w:semiHidden="1" w:unhideWhenUsed="1"/>
     <w:lsdException w:name="Table Subtle 2" w:semiHidden="1" w:unhideWhenUsed="1"/>
+    <w:lsdException w:name="Table Web 1" w:semiHidden="1" w:unhideWhenUsed="1"/>
     <w:lsdException w:name="Table Web 2" w:semiHidden="1" w:unhideWhenUsed="1"/>
     <w:lsdException w:name="Table Web 3" w:semiHidden="1" w:unhideWhenUsed="1"/>
     <w:lsdException w:name="Balloon Text" w:semiHidden="1" w:unhideWhenUsed="1"/>
@@ -4625,7 +4638,7 @@
 </file>
 
 <file path=customXml/itemProps1.xml><?xml version="1.0" encoding="utf-8"?>
-<ds:datastoreItem xmlns:ds="http://schemas.openxmlformats.org/officeDocument/2006/customXml" ds:itemID="{A05CA497-4B92-4EDA-9C54-8D8EF2D2FE12}">
+<ds:datastoreItem xmlns:ds="http://schemas.openxmlformats.org/officeDocument/2006/customXml" ds:itemID="{5B1A0829-D24D-4C4E-9CF0-27DAA9E345D5}">
   <ds:schemaRefs>
     <ds:schemaRef ds:uri="http://schemas.openxmlformats.org/officeDocument/2006/bibliography"/>
   </ds:schemaRefs>

</xml_diff>

<commit_message>
Adicionado MSG23 e RN17; Editado MSG21 e MSG22
</commit_message>
<xml_diff>
--- a/Modelo de Caso de Uso (MCU)/Descrição/SGB_Mensagens.docx
+++ b/Modelo de Caso de Uso (MCU)/Descrição/SGB_Mensagens.docx
@@ -2559,16 +2559,15 @@
               <w:noProof/>
               <w:webHidden/>
             </w:rPr>
-            <w:t>8</w:t>
+            <w:t>7</w:t>
           </w:r>
-          <w:bookmarkStart w:id="0" w:name="_GoBack"/>
-          <w:bookmarkEnd w:id="0"/>
         </w:p>
         <w:p>
           <w:pPr>
             <w:ind w:firstLine="220"/>
             <w:rPr>
-              <w:bCs/>
+              <w:noProof/>
+              <w:webHidden/>
             </w:rPr>
           </w:pPr>
           <w:r>
@@ -2590,6 +2589,27 @@
               <w:webHidden/>
             </w:rPr>
             <w:t>8</w:t>
+          </w:r>
+        </w:p>
+        <w:p>
+          <w:pPr>
+            <w:ind w:firstLine="220"/>
+            <w:rPr>
+              <w:bCs/>
+            </w:rPr>
+          </w:pPr>
+          <w:r>
+            <w:rPr>
+              <w:noProof/>
+            </w:rPr>
+            <w:t>MSG 23</w:t>
+          </w:r>
+          <w:r>
+            <w:rPr>
+              <w:noProof/>
+              <w:webHidden/>
+            </w:rPr>
+            <w:t>.............................................................................................................8</w:t>
           </w:r>
         </w:p>
       </w:sdtContent>
@@ -2649,108 +2669,72 @@
     </w:p>
     <w:p>
       <w:pPr>
-        <w:jc w:val="center"/>
-        <w:rPr>
-          <w:rFonts w:cs="Arial"/>
-          <w:szCs w:val="24"/>
-        </w:rPr>
-      </w:pPr>
-    </w:p>
-    <w:p>
-      <w:pPr>
-        <w:jc w:val="center"/>
-        <w:rPr>
-          <w:rFonts w:cs="Arial"/>
-          <w:szCs w:val="24"/>
-        </w:rPr>
-      </w:pPr>
-    </w:p>
-    <w:p>
-      <w:pPr>
-        <w:jc w:val="center"/>
-        <w:rPr>
-          <w:rFonts w:cs="Arial"/>
-          <w:szCs w:val="24"/>
-        </w:rPr>
-      </w:pPr>
-    </w:p>
-    <w:p>
-      <w:pPr>
-        <w:jc w:val="center"/>
-        <w:rPr>
-          <w:rFonts w:cs="Arial"/>
-          <w:szCs w:val="24"/>
-        </w:rPr>
-      </w:pPr>
-    </w:p>
-    <w:p>
-      <w:pPr>
         <w:pStyle w:val="Ttulo1"/>
       </w:pPr>
-      <w:bookmarkStart w:id="1" w:name="_Toc479189503"/>
+      <w:bookmarkStart w:id="0" w:name="_Toc479189503"/>
       <w:r>
         <w:t>OBJETIVO</w:t>
       </w:r>
+      <w:bookmarkEnd w:id="0"/>
+    </w:p>
+    <w:p/>
+    <w:p>
+      <w:pPr>
+        <w:jc w:val="both"/>
+      </w:pPr>
+      <w:r>
+        <w:t>O objetivo deste documento é descrever as mensagens que podem ser apresentas no sistema</w:t>
+      </w:r>
+    </w:p>
+    <w:p/>
+    <w:p/>
+    <w:p/>
+    <w:p/>
+    <w:p/>
+    <w:p/>
+    <w:p/>
+    <w:p/>
+    <w:p/>
+    <w:p/>
+    <w:p/>
+    <w:p/>
+    <w:p/>
+    <w:p/>
+    <w:p/>
+    <w:p/>
+    <w:p/>
+    <w:p/>
+    <w:p/>
+    <w:p/>
+    <w:p/>
+    <w:p/>
+    <w:p/>
+    <w:p/>
+    <w:p/>
+    <w:p/>
+    <w:p>
+      <w:pPr>
+        <w:pStyle w:val="Ttulo1"/>
+      </w:pPr>
+      <w:bookmarkStart w:id="1" w:name="_Toc479189504"/>
+      <w:r>
+        <w:t>Mensagens</w:t>
+      </w:r>
       <w:bookmarkEnd w:id="1"/>
     </w:p>
     <w:p/>
     <w:p>
       <w:pPr>
-        <w:jc w:val="both"/>
-      </w:pPr>
-      <w:r>
-        <w:t>O objetivo deste documento é descrever as mensagens que podem ser apresentas no sistema</w:t>
-      </w:r>
-    </w:p>
-    <w:p/>
-    <w:p/>
-    <w:p/>
-    <w:p/>
-    <w:p/>
-    <w:p/>
-    <w:p/>
-    <w:p/>
-    <w:p/>
-    <w:p/>
-    <w:p/>
-    <w:p/>
-    <w:p/>
-    <w:p/>
-    <w:p/>
-    <w:p/>
-    <w:p/>
-    <w:p/>
-    <w:p/>
-    <w:p/>
-    <w:p/>
-    <w:p/>
-    <w:p/>
-    <w:p/>
-    <w:p/>
-    <w:p/>
-    <w:p>
-      <w:pPr>
-        <w:pStyle w:val="Ttulo1"/>
-      </w:pPr>
-      <w:bookmarkStart w:id="2" w:name="_Toc479189504"/>
-      <w:r>
-        <w:t>Mensagens</w:t>
+        <w:pStyle w:val="Ttulo2"/>
+        <w:rPr>
+          <w:b w:val="0"/>
+        </w:rPr>
+      </w:pPr>
+      <w:bookmarkStart w:id="2" w:name="_Toc479189505"/>
+      <w:r>
+        <w:t>MSG1</w:t>
       </w:r>
       <w:bookmarkEnd w:id="2"/>
-    </w:p>
-    <w:p/>
-    <w:p>
-      <w:pPr>
-        <w:pStyle w:val="Ttulo2"/>
-        <w:rPr>
-          <w:b w:val="0"/>
-        </w:rPr>
-      </w:pPr>
-      <w:bookmarkStart w:id="3" w:name="_Toc479189505"/>
-      <w:r>
-        <w:t>MSG1</w:t>
-      </w:r>
-      <w:bookmarkEnd w:id="3"/>
     </w:p>
     <w:p/>
     <w:p>
@@ -2767,11 +2751,11 @@
           <w:b w:val="0"/>
         </w:rPr>
       </w:pPr>
-      <w:bookmarkStart w:id="4" w:name="_Toc479189506"/>
+      <w:bookmarkStart w:id="3" w:name="_Toc479189506"/>
       <w:r>
         <w:t>MSG2</w:t>
       </w:r>
-      <w:bookmarkEnd w:id="4"/>
+      <w:bookmarkEnd w:id="3"/>
     </w:p>
     <w:p/>
     <w:p>
@@ -2788,43 +2772,43 @@
           <w:b w:val="0"/>
         </w:rPr>
       </w:pPr>
-      <w:bookmarkStart w:id="5" w:name="_Toc479189507"/>
+      <w:bookmarkStart w:id="4" w:name="_Toc479189507"/>
       <w:r>
         <w:t>MSG3</w:t>
       </w:r>
+      <w:bookmarkEnd w:id="4"/>
+    </w:p>
+    <w:p>
+      <w:pPr>
+        <w:rPr>
+          <w:b/>
+        </w:rPr>
+      </w:pPr>
+    </w:p>
+    <w:p>
+      <w:r>
+        <w:rPr>
+          <w:b/>
+        </w:rPr>
+        <w:tab/>
+      </w:r>
+      <w:r>
+        <w:t>“Campos obrigatórios não foram informados! “</w:t>
+      </w:r>
+    </w:p>
+    <w:p/>
+    <w:p>
+      <w:pPr>
+        <w:pStyle w:val="Ttulo2"/>
+        <w:rPr>
+          <w:b w:val="0"/>
+        </w:rPr>
+      </w:pPr>
+      <w:bookmarkStart w:id="5" w:name="_Toc479189508"/>
+      <w:r>
+        <w:t>MSG4</w:t>
+      </w:r>
       <w:bookmarkEnd w:id="5"/>
-    </w:p>
-    <w:p>
-      <w:pPr>
-        <w:rPr>
-          <w:b/>
-        </w:rPr>
-      </w:pPr>
-    </w:p>
-    <w:p>
-      <w:r>
-        <w:rPr>
-          <w:b/>
-        </w:rPr>
-        <w:tab/>
-      </w:r>
-      <w:r>
-        <w:t>“Campos obrigatórios não foram informados! “</w:t>
-      </w:r>
-    </w:p>
-    <w:p/>
-    <w:p>
-      <w:pPr>
-        <w:pStyle w:val="Ttulo2"/>
-        <w:rPr>
-          <w:b w:val="0"/>
-        </w:rPr>
-      </w:pPr>
-      <w:bookmarkStart w:id="6" w:name="_Toc479189508"/>
-      <w:r>
-        <w:t>MSG4</w:t>
-      </w:r>
-      <w:bookmarkEnd w:id="6"/>
     </w:p>
     <w:p/>
     <w:p>
@@ -2841,11 +2825,11 @@
           <w:b w:val="0"/>
         </w:rPr>
       </w:pPr>
-      <w:bookmarkStart w:id="7" w:name="_Toc479189509"/>
+      <w:bookmarkStart w:id="6" w:name="_Toc479189509"/>
       <w:r>
         <w:t>MSG5</w:t>
       </w:r>
-      <w:bookmarkEnd w:id="7"/>
+      <w:bookmarkEnd w:id="6"/>
     </w:p>
     <w:p/>
     <w:p>
@@ -2862,11 +2846,11 @@
           <w:b w:val="0"/>
         </w:rPr>
       </w:pPr>
-      <w:bookmarkStart w:id="8" w:name="_Toc479189510"/>
+      <w:bookmarkStart w:id="7" w:name="_Toc479189510"/>
       <w:r>
         <w:t>MSG6</w:t>
       </w:r>
-      <w:bookmarkEnd w:id="8"/>
+      <w:bookmarkEnd w:id="7"/>
     </w:p>
     <w:p/>
     <w:p>
@@ -2883,12 +2867,11 @@
           <w:b w:val="0"/>
         </w:rPr>
       </w:pPr>
-      <w:bookmarkStart w:id="9" w:name="_Toc479189511"/>
-      <w:r>
-        <w:lastRenderedPageBreak/>
+      <w:bookmarkStart w:id="8" w:name="_Toc479189511"/>
+      <w:r>
         <w:t>MSG7</w:t>
       </w:r>
-      <w:bookmarkEnd w:id="9"/>
+      <w:bookmarkEnd w:id="8"/>
     </w:p>
     <w:p/>
     <w:p>
@@ -2905,11 +2888,11 @@
           <w:b w:val="0"/>
         </w:rPr>
       </w:pPr>
-      <w:bookmarkStart w:id="10" w:name="_Toc479189512"/>
+      <w:bookmarkStart w:id="9" w:name="_Toc479189512"/>
       <w:r>
         <w:t>MSG8</w:t>
       </w:r>
-      <w:bookmarkEnd w:id="10"/>
+      <w:bookmarkEnd w:id="9"/>
     </w:p>
     <w:p/>
     <w:p>
@@ -2926,11 +2909,11 @@
           <w:b w:val="0"/>
         </w:rPr>
       </w:pPr>
-      <w:bookmarkStart w:id="11" w:name="_Toc479189513"/>
+      <w:bookmarkStart w:id="10" w:name="_Toc479189513"/>
       <w:r>
         <w:t>MSG9</w:t>
       </w:r>
-      <w:bookmarkEnd w:id="11"/>
+      <w:bookmarkEnd w:id="10"/>
     </w:p>
     <w:p/>
     <w:p>
@@ -2947,11 +2930,11 @@
           <w:b w:val="0"/>
         </w:rPr>
       </w:pPr>
-      <w:bookmarkStart w:id="12" w:name="_Toc479189514"/>
+      <w:bookmarkStart w:id="11" w:name="_Toc479189514"/>
       <w:r>
         <w:t>MSG10</w:t>
       </w:r>
-      <w:bookmarkEnd w:id="12"/>
+      <w:bookmarkEnd w:id="11"/>
     </w:p>
     <w:p/>
     <w:p>
@@ -2975,11 +2958,11 @@
       <w:pPr>
         <w:pStyle w:val="Ttulo2"/>
       </w:pPr>
-      <w:bookmarkStart w:id="13" w:name="_Toc479189515"/>
+      <w:bookmarkStart w:id="12" w:name="_Toc479189515"/>
       <w:r>
         <w:t>MSG11</w:t>
       </w:r>
-      <w:bookmarkEnd w:id="13"/>
+      <w:bookmarkEnd w:id="12"/>
     </w:p>
     <w:p/>
     <w:p>
@@ -3015,11 +2998,11 @@
       <w:pPr>
         <w:pStyle w:val="Ttulo2"/>
       </w:pPr>
-      <w:bookmarkStart w:id="14" w:name="_Toc479189516"/>
+      <w:bookmarkStart w:id="13" w:name="_Toc479189516"/>
       <w:r>
         <w:t>MSG12</w:t>
       </w:r>
-      <w:bookmarkEnd w:id="14"/>
+      <w:bookmarkEnd w:id="13"/>
     </w:p>
     <w:p/>
     <w:p>
@@ -3056,11 +3039,11 @@
       <w:pPr>
         <w:pStyle w:val="Ttulo2"/>
       </w:pPr>
-      <w:bookmarkStart w:id="15" w:name="_Toc479189517"/>
+      <w:bookmarkStart w:id="14" w:name="_Toc479189517"/>
       <w:r>
         <w:t>MSG13</w:t>
       </w:r>
-      <w:bookmarkEnd w:id="15"/>
+      <w:bookmarkEnd w:id="14"/>
     </w:p>
     <w:p/>
     <w:p>
@@ -3090,12 +3073,11 @@
       <w:pPr>
         <w:pStyle w:val="Ttulo2"/>
       </w:pPr>
-      <w:bookmarkStart w:id="16" w:name="_Toc479189518"/>
-      <w:r>
-        <w:lastRenderedPageBreak/>
+      <w:bookmarkStart w:id="15" w:name="_Toc479189518"/>
+      <w:r>
         <w:t>MSG14</w:t>
       </w:r>
-      <w:bookmarkEnd w:id="16"/>
+      <w:bookmarkEnd w:id="15"/>
     </w:p>
     <w:p/>
     <w:p>
@@ -3137,14 +3119,15 @@
       <w:pPr>
         <w:pStyle w:val="Ttulo2"/>
       </w:pPr>
-      <w:bookmarkStart w:id="17" w:name="_Toc479189519"/>
-      <w:r>
+      <w:bookmarkStart w:id="16" w:name="_Toc479189519"/>
+      <w:r>
+        <w:lastRenderedPageBreak/>
         <w:t>MSG</w:t>
       </w:r>
       <w:r>
         <w:t>15</w:t>
       </w:r>
-      <w:bookmarkEnd w:id="17"/>
+      <w:bookmarkEnd w:id="16"/>
     </w:p>
     <w:p/>
     <w:p>
@@ -3174,14 +3157,14 @@
       <w:pPr>
         <w:pStyle w:val="Ttulo2"/>
       </w:pPr>
-      <w:bookmarkStart w:id="18" w:name="_Toc479189520"/>
+      <w:bookmarkStart w:id="17" w:name="_Toc479189520"/>
       <w:r>
         <w:t>MSG</w:t>
       </w:r>
       <w:r>
         <w:t>16</w:t>
       </w:r>
-      <w:bookmarkEnd w:id="18"/>
+      <w:bookmarkEnd w:id="17"/>
     </w:p>
     <w:p/>
     <w:p>
@@ -3230,14 +3213,14 @@
       <w:pPr>
         <w:pStyle w:val="Ttulo2"/>
       </w:pPr>
-      <w:bookmarkStart w:id="19" w:name="_Toc479189521"/>
+      <w:bookmarkStart w:id="18" w:name="_Toc479189521"/>
       <w:r>
         <w:t>MSG</w:t>
       </w:r>
       <w:r>
         <w:t>17</w:t>
       </w:r>
-      <w:bookmarkEnd w:id="19"/>
+      <w:bookmarkEnd w:id="18"/>
     </w:p>
     <w:p/>
     <w:p>
@@ -3265,14 +3248,14 @@
       <w:pPr>
         <w:pStyle w:val="Ttulo2"/>
       </w:pPr>
-      <w:bookmarkStart w:id="20" w:name="_Toc479189522"/>
+      <w:bookmarkStart w:id="19" w:name="_Toc479189522"/>
       <w:r>
         <w:t>MSG</w:t>
       </w:r>
       <w:r>
         <w:t>18</w:t>
       </w:r>
-      <w:bookmarkEnd w:id="20"/>
+      <w:bookmarkEnd w:id="19"/>
     </w:p>
     <w:p/>
     <w:p>
@@ -3359,47 +3342,78 @@
         <w:pStyle w:val="Ttulo2"/>
       </w:pPr>
       <w:r>
+        <w:t>MSG</w:t>
+      </w:r>
+      <w:r>
+        <w:t xml:space="preserve">21 </w:t>
+      </w:r>
+    </w:p>
+    <w:p/>
+    <w:p>
+      <w:r>
+        <w:tab/>
+        <w:t xml:space="preserve">“Cadastro de </w:t>
+      </w:r>
+      <w:r>
+        <w:t>aluno</w:t>
+      </w:r>
+      <w:bookmarkStart w:id="20" w:name="_GoBack"/>
+      <w:bookmarkEnd w:id="20"/>
+      <w:r>
+        <w:t xml:space="preserve"> não encontrado”</w:t>
+      </w:r>
+    </w:p>
+    <w:p/>
+    <w:p>
+      <w:pPr>
+        <w:pStyle w:val="Ttulo2"/>
+      </w:pPr>
+      <w:r>
         <w:lastRenderedPageBreak/>
-        <w:t>MSG</w:t>
-      </w:r>
-      <w:r>
-        <w:t xml:space="preserve">21 </w:t>
+        <w:t xml:space="preserve">MSG22 </w:t>
       </w:r>
     </w:p>
     <w:p/>
     <w:p>
       <w:r>
         <w:tab/>
-        <w:t>“Cadastro de usuário não encontrado”</w:t>
+        <w:t xml:space="preserve">“Confirma a exclusão do cadastro desse </w:t>
+      </w:r>
+      <w:r>
+        <w:t>Aluno</w:t>
+      </w:r>
+      <w:r>
+        <w:t>? Sim/Não “</w:t>
       </w:r>
     </w:p>
     <w:p>
       <w:pPr>
         <w:pStyle w:val="Ttulo2"/>
-      </w:pPr>
-      <w:r>
-        <w:t>MSG</w:t>
-      </w:r>
-      <w:r>
-        <w:t>22</w:t>
-      </w:r>
-      <w:r>
-        <w:t xml:space="preserve"> </w:t>
-      </w:r>
-    </w:p>
-    <w:p/>
-    <w:p>
+        <w:rPr>
+          <w:b w:val="0"/>
+        </w:rPr>
+      </w:pPr>
+      <w:r>
+        <w:t>MSG23</w:t>
+      </w:r>
+    </w:p>
+    <w:p/>
+    <w:p>
+      <w:pPr>
+        <w:jc w:val="both"/>
+      </w:pPr>
       <w:r>
         <w:tab/>
-        <w:t xml:space="preserve">“Confirma a exclusão do </w:t>
-      </w:r>
-      <w:r>
-        <w:t>cadastro desse Usuário</w:t>
-      </w:r>
-      <w:r>
-        <w:t>? Sim/Não “</w:t>
-      </w:r>
-    </w:p>
+        <w:t xml:space="preserve">“Operação não pode ser realizada! Existe um ou mais vínculos de empréstimo com este </w:t>
+      </w:r>
+      <w:r>
+        <w:t>aluno</w:t>
+      </w:r>
+      <w:r>
+        <w:t>”</w:t>
+      </w:r>
+    </w:p>
+    <w:p/>
     <w:p/>
     <w:p/>
     <w:sectPr>
@@ -3486,7 +3500,7 @@
         <w:sz w:val="20"/>
         <w:szCs w:val="20"/>
       </w:rPr>
-      <w:t>8</w:t>
+      <w:t>4</w:t>
     </w:r>
     <w:r>
       <w:rPr>
@@ -5942,7 +5956,7 @@
 </file>
 
 <file path=customXml/itemProps1.xml><?xml version="1.0" encoding="utf-8"?>
-<ds:datastoreItem xmlns:ds="http://schemas.openxmlformats.org/officeDocument/2006/customXml" ds:itemID="{2F8472E5-BCAA-40ED-B715-B43CDCA9A17F}">
+<ds:datastoreItem xmlns:ds="http://schemas.openxmlformats.org/officeDocument/2006/customXml" ds:itemID="{45D52DA3-D91C-46DB-BBFE-5C6599250962}">
   <ds:schemaRefs>
     <ds:schemaRef ds:uri="http://schemas.openxmlformats.org/officeDocument/2006/bibliography"/>
   </ds:schemaRefs>

</xml_diff>

<commit_message>
Revisão MSG e RN
</commit_message>
<xml_diff>
--- a/Modelo de Caso de Uso (MCU)/Descrição/SGB_Mensagens.docx
+++ b/Modelo de Caso de Uso (MCU)/Descrição/SGB_Mensagens.docx
@@ -1,6 +1,6 @@
 
 <file path=word/document.xml><?xml version="1.0" encoding="utf-8"?>
-<w:document xmlns:wpc="http://schemas.microsoft.com/office/word/2010/wordprocessingCanvas" xmlns:mc="http://schemas.openxmlformats.org/markup-compatibility/2006" xmlns:o="urn:schemas-microsoft-com:office:office" xmlns:r="http://schemas.openxmlformats.org/officeDocument/2006/relationships" xmlns:m="http://schemas.openxmlformats.org/officeDocument/2006/math" xmlns:v="urn:schemas-microsoft-com:vml" xmlns:wp14="http://schemas.microsoft.com/office/word/2010/wordprocessingDrawing" xmlns:wp="http://schemas.openxmlformats.org/drawingml/2006/wordprocessingDrawing" xmlns:w10="urn:schemas-microsoft-com:office:word" xmlns:w="http://schemas.openxmlformats.org/wordprocessingml/2006/main" xmlns:w14="http://schemas.microsoft.com/office/word/2010/wordml" xmlns:w15="http://schemas.microsoft.com/office/word/2012/wordml" xmlns:wpg="http://schemas.microsoft.com/office/word/2010/wordprocessingGroup" xmlns:wpi="http://schemas.microsoft.com/office/word/2010/wordprocessingInk" xmlns:wne="http://schemas.microsoft.com/office/word/2006/wordml" xmlns:wps="http://schemas.microsoft.com/office/word/2010/wordprocessingShape" mc:Ignorable="w14 w15 wp14">
+<w:document xmlns:wpc="http://schemas.microsoft.com/office/word/2010/wordprocessingCanvas" xmlns:cx="http://schemas.microsoft.com/office/drawing/2014/chartex" xmlns:cx1="http://schemas.microsoft.com/office/drawing/2015/9/8/chartex" xmlns:cx2="http://schemas.microsoft.com/office/drawing/2015/10/21/chartex" xmlns:cx3="http://schemas.microsoft.com/office/drawing/2016/5/9/chartex" xmlns:cx4="http://schemas.microsoft.com/office/drawing/2016/5/10/chartex" xmlns:cx5="http://schemas.microsoft.com/office/drawing/2016/5/11/chartex" xmlns:cx6="http://schemas.microsoft.com/office/drawing/2016/5/12/chartex" xmlns:cx7="http://schemas.microsoft.com/office/drawing/2016/5/13/chartex" xmlns:cx8="http://schemas.microsoft.com/office/drawing/2016/5/14/chartex" xmlns:mc="http://schemas.openxmlformats.org/markup-compatibility/2006" xmlns:o="urn:schemas-microsoft-com:office:office" xmlns:r="http://schemas.openxmlformats.org/officeDocument/2006/relationships" xmlns:m="http://schemas.openxmlformats.org/officeDocument/2006/math" xmlns:v="urn:schemas-microsoft-com:vml" xmlns:wp14="http://schemas.microsoft.com/office/word/2010/wordprocessingDrawing" xmlns:wp="http://schemas.openxmlformats.org/drawingml/2006/wordprocessingDrawing" xmlns:w10="urn:schemas-microsoft-com:office:word" xmlns:w="http://schemas.openxmlformats.org/wordprocessingml/2006/main" xmlns:w14="http://schemas.microsoft.com/office/word/2010/wordml" xmlns:w15="http://schemas.microsoft.com/office/word/2012/wordml" xmlns:w16se="http://schemas.microsoft.com/office/word/2015/wordml/symex" xmlns:wpg="http://schemas.microsoft.com/office/word/2010/wordprocessingGroup" xmlns:wpi="http://schemas.microsoft.com/office/word/2010/wordprocessingInk" xmlns:wne="http://schemas.microsoft.com/office/word/2006/wordml" xmlns:wps="http://schemas.microsoft.com/office/word/2010/wordprocessingShape" mc:Ignorable="w14 w15 w16se wp14">
   <w:body>
     <w:p>
       <w:pPr>
@@ -669,6 +669,117 @@
               <w:t>Matheus França</w:t>
             </w:r>
           </w:p>
+          <w:p>
+            <w:pPr>
+              <w:pStyle w:val="Tabletext"/>
+              <w:tabs>
+                <w:tab w:val="left" w:pos="690"/>
+                <w:tab w:val="center" w:pos="1044"/>
+              </w:tabs>
+              <w:spacing w:before="60" w:after="60"/>
+              <w:jc w:val="center"/>
+              <w:rPr>
+                <w:rFonts w:ascii="Arial" w:hAnsi="Arial" w:cs="Arial"/>
+                <w:iCs/>
+                <w:snapToGrid/>
+                <w:lang w:eastAsia="pt-BR"/>
+              </w:rPr>
+            </w:pPr>
+            <w:proofErr w:type="spellStart"/>
+            <w:r>
+              <w:rPr>
+                <w:rFonts w:ascii="Arial" w:hAnsi="Arial" w:cs="Arial"/>
+                <w:iCs/>
+                <w:snapToGrid/>
+                <w:lang w:eastAsia="pt-BR"/>
+              </w:rPr>
+              <w:t>Hita</w:t>
+            </w:r>
+            <w:bookmarkStart w:id="0" w:name="_GoBack"/>
+            <w:bookmarkEnd w:id="0"/>
+            <w:r>
+              <w:rPr>
+                <w:rFonts w:ascii="Arial" w:hAnsi="Arial" w:cs="Arial"/>
+                <w:iCs/>
+                <w:snapToGrid/>
+                <w:lang w:eastAsia="pt-BR"/>
+              </w:rPr>
+              <w:t>llo</w:t>
+            </w:r>
+            <w:proofErr w:type="spellEnd"/>
+            <w:r>
+              <w:rPr>
+                <w:rFonts w:ascii="Arial" w:hAnsi="Arial" w:cs="Arial"/>
+                <w:iCs/>
+                <w:snapToGrid/>
+                <w:lang w:eastAsia="pt-BR"/>
+              </w:rPr>
+              <w:t xml:space="preserve"> </w:t>
+            </w:r>
+            <w:proofErr w:type="spellStart"/>
+            <w:r>
+              <w:rPr>
+                <w:rFonts w:ascii="Arial" w:hAnsi="Arial" w:cs="Arial"/>
+                <w:iCs/>
+                <w:snapToGrid/>
+                <w:lang w:eastAsia="pt-BR"/>
+              </w:rPr>
+              <w:t>Flavyo</w:t>
+            </w:r>
+            <w:proofErr w:type="spellEnd"/>
+          </w:p>
+          <w:p>
+            <w:pPr>
+              <w:pStyle w:val="Tabletext"/>
+              <w:tabs>
+                <w:tab w:val="left" w:pos="690"/>
+                <w:tab w:val="center" w:pos="1044"/>
+              </w:tabs>
+              <w:spacing w:before="60" w:after="60"/>
+              <w:jc w:val="center"/>
+              <w:rPr>
+                <w:rFonts w:ascii="Arial" w:hAnsi="Arial" w:cs="Arial"/>
+                <w:iCs/>
+                <w:snapToGrid/>
+                <w:lang w:eastAsia="pt-BR"/>
+              </w:rPr>
+            </w:pPr>
+            <w:r>
+              <w:rPr>
+                <w:rFonts w:ascii="Arial" w:hAnsi="Arial" w:cs="Arial"/>
+                <w:iCs/>
+                <w:snapToGrid/>
+                <w:lang w:eastAsia="pt-BR"/>
+              </w:rPr>
+              <w:t xml:space="preserve">Marcello Alves </w:t>
+            </w:r>
+          </w:p>
+          <w:p>
+            <w:pPr>
+              <w:pStyle w:val="Tabletext"/>
+              <w:tabs>
+                <w:tab w:val="left" w:pos="690"/>
+                <w:tab w:val="center" w:pos="1044"/>
+              </w:tabs>
+              <w:spacing w:before="60" w:after="60"/>
+              <w:jc w:val="center"/>
+              <w:rPr>
+                <w:rFonts w:ascii="Arial" w:hAnsi="Arial" w:cs="Arial"/>
+                <w:iCs/>
+                <w:snapToGrid/>
+                <w:lang w:eastAsia="pt-BR"/>
+              </w:rPr>
+            </w:pPr>
+            <w:r>
+              <w:rPr>
+                <w:rFonts w:ascii="Arial" w:hAnsi="Arial" w:cs="Arial"/>
+                <w:iCs/>
+                <w:snapToGrid/>
+                <w:lang w:eastAsia="pt-BR"/>
+              </w:rPr>
+              <w:t>Reinaldo Albernaz</w:t>
+            </w:r>
+          </w:p>
         </w:tc>
       </w:tr>
     </w:tbl>
@@ -1951,6 +2062,7 @@
             <w:rPr>
               <w:noProof/>
             </w:rPr>
+            <w:lastRenderedPageBreak/>
             <w:t>MSG 27</w:t>
           </w:r>
           <w:r>
@@ -2007,7 +2119,6 @@
             <w:rPr>
               <w:noProof/>
             </w:rPr>
-            <w:lastRenderedPageBreak/>
             <w:t>MSG 34</w:t>
           </w:r>
           <w:r>
@@ -2053,21 +2164,12 @@
             </w:rPr>
             <w:t>MSG 36</w:t>
           </w:r>
-          <w:bookmarkStart w:id="0" w:name="_GoBack"/>
-          <w:bookmarkEnd w:id="0"/>
           <w:r>
             <w:rPr>
               <w:noProof/>
               <w:webHidden/>
             </w:rPr>
-            <w:t>...........................................................................................................1</w:t>
-          </w:r>
-          <w:r>
-            <w:rPr>
-              <w:noProof/>
-              <w:webHidden/>
-            </w:rPr>
-            <w:t>0</w:t>
+            <w:t>...........................................................................................................10</w:t>
           </w:r>
         </w:p>
       </w:sdtContent>
@@ -2294,7 +2396,6 @@
       </w:pPr>
       <w:bookmarkStart w:id="1" w:name="_Toc479189503"/>
       <w:r>
-        <w:lastRenderedPageBreak/>
         <w:t>OBJETIVO</w:t>
       </w:r>
       <w:bookmarkEnd w:id="1"/>
@@ -2340,7 +2441,6 @@
       </w:pPr>
       <w:bookmarkStart w:id="2" w:name="_Toc479189504"/>
       <w:r>
-        <w:lastRenderedPageBreak/>
         <w:t>Mensagens</w:t>
       </w:r>
       <w:bookmarkEnd w:id="2"/>
@@ -2499,6 +2599,7 @@
     <w:p/>
     <w:p>
       <w:r>
+        <w:lastRenderedPageBreak/>
         <w:tab/>
         <w:t>“Confirma a exclusão do livro? Sim/Não “</w:t>
       </w:r>
@@ -2513,7 +2614,6 @@
       </w:pPr>
       <w:bookmarkStart w:id="10" w:name="_Toc479189512"/>
       <w:r>
-        <w:lastRenderedPageBreak/>
         <w:t>MSG8</w:t>
       </w:r>
       <w:bookmarkEnd w:id="10"/>
@@ -2745,7 +2845,6 @@
       </w:pPr>
       <w:bookmarkStart w:id="17" w:name="_Toc479189519"/>
       <w:r>
-        <w:lastRenderedPageBreak/>
         <w:t>MSG</w:t>
       </w:r>
       <w:r>
@@ -2898,16 +2997,11 @@
         <w:t>“</w:t>
       </w:r>
       <w:r>
-        <w:t>Funcionário já possui cadastro no sistema! Seja reativar o cadastro? Sim/</w:t>
-      </w:r>
-      <w:proofErr w:type="gramStart"/>
-      <w:r>
-        <w:t>Não</w:t>
+        <w:t>Funcionário já possui cadastro no sistema! Seja reativar o cadastro? Sim/Não</w:t>
       </w:r>
       <w:r>
         <w:t xml:space="preserve"> ”</w:t>
       </w:r>
-      <w:proofErr w:type="gramEnd"/>
     </w:p>
     <w:p>
       <w:pPr>
@@ -3480,27 +3574,13 @@
         <w:rPr>
           <w:szCs w:val="24"/>
         </w:rPr>
-        <w:t xml:space="preserve"> busca por nenhum </w:t>
-      </w:r>
-      <w:proofErr w:type="gramStart"/>
-      <w:r>
-        <w:rPr>
-          <w:szCs w:val="24"/>
-        </w:rPr>
-        <w:t>livro</w:t>
-      </w:r>
-      <w:r>
-        <w:rPr>
-          <w:szCs w:val="24"/>
-        </w:rPr>
-        <w:t>“</w:t>
-      </w:r>
-      <w:proofErr w:type="gramEnd"/>
-      <w:r>
-        <w:rPr>
-          <w:szCs w:val="24"/>
-        </w:rPr>
-        <w:t>;</w:t>
+        <w:t xml:space="preserve"> busca por nenhum livro</w:t>
+      </w:r>
+      <w:r>
+        <w:rPr>
+          <w:szCs w:val="24"/>
+        </w:rPr>
+        <w:t>“;</w:t>
       </w:r>
     </w:p>
     <w:p>
@@ -3555,27 +3635,13 @@
         <w:rPr>
           <w:szCs w:val="24"/>
         </w:rPr>
-        <w:t xml:space="preserve">Livro não foi locado nenhuma </w:t>
-      </w:r>
-      <w:proofErr w:type="gramStart"/>
-      <w:r>
-        <w:rPr>
-          <w:szCs w:val="24"/>
-        </w:rPr>
-        <w:t>vez</w:t>
-      </w:r>
-      <w:r>
-        <w:rPr>
-          <w:szCs w:val="24"/>
-        </w:rPr>
-        <w:t>“</w:t>
-      </w:r>
-      <w:proofErr w:type="gramEnd"/>
-      <w:r>
-        <w:rPr>
-          <w:szCs w:val="24"/>
-        </w:rPr>
-        <w:t>;</w:t>
+        <w:t>Livro não foi locado nenhuma vez</w:t>
+      </w:r>
+      <w:r>
+        <w:rPr>
+          <w:szCs w:val="24"/>
+        </w:rPr>
+        <w:t>“;</w:t>
       </w:r>
     </w:p>
     <w:p>
@@ -3627,27 +3693,13 @@
         <w:rPr>
           <w:szCs w:val="24"/>
         </w:rPr>
-        <w:t xml:space="preserve">Aluno não realizou nenhuma </w:t>
-      </w:r>
-      <w:proofErr w:type="gramStart"/>
-      <w:r>
-        <w:rPr>
-          <w:szCs w:val="24"/>
-        </w:rPr>
-        <w:t>locação</w:t>
-      </w:r>
-      <w:r>
-        <w:rPr>
-          <w:szCs w:val="24"/>
-        </w:rPr>
-        <w:t>“</w:t>
-      </w:r>
-      <w:proofErr w:type="gramEnd"/>
-      <w:r>
-        <w:rPr>
-          <w:szCs w:val="24"/>
-        </w:rPr>
-        <w:t>;</w:t>
+        <w:t>Aluno não realizou nenhuma locação</w:t>
+      </w:r>
+      <w:r>
+        <w:rPr>
+          <w:szCs w:val="24"/>
+        </w:rPr>
+        <w:t>“;</w:t>
       </w:r>
     </w:p>
     <w:p>
@@ -3663,26 +3715,14 @@
         <w:pStyle w:val="Ttulo2"/>
       </w:pPr>
       <w:r>
-        <w:t>MSG</w:t>
-      </w:r>
-      <w:r>
-        <w:t>36</w:t>
+        <w:t>MSG36</w:t>
       </w:r>
     </w:p>
     <w:p/>
     <w:p>
       <w:r>
         <w:tab/>
-        <w:t>“</w:t>
-      </w:r>
-      <w:r>
-        <w:t>Empréstimo não encontrado</w:t>
-      </w:r>
-      <w:r>
-        <w:t>”</w:t>
-      </w:r>
-      <w:r>
-        <w:t>;</w:t>
+        <w:t>“Empréstimo não encontrado”;</w:t>
       </w:r>
     </w:p>
     <w:p>
@@ -3707,7 +3747,7 @@
 </file>
 
 <file path=word/endnotes.xml><?xml version="1.0" encoding="utf-8"?>
-<w:endnotes xmlns:wpc="http://schemas.microsoft.com/office/word/2010/wordprocessingCanvas" xmlns:mc="http://schemas.openxmlformats.org/markup-compatibility/2006" xmlns:o="urn:schemas-microsoft-com:office:office" xmlns:r="http://schemas.openxmlformats.org/officeDocument/2006/relationships" xmlns:m="http://schemas.openxmlformats.org/officeDocument/2006/math" xmlns:v="urn:schemas-microsoft-com:vml" xmlns:wp14="http://schemas.microsoft.com/office/word/2010/wordprocessingDrawing" xmlns:wp="http://schemas.openxmlformats.org/drawingml/2006/wordprocessingDrawing" xmlns:w10="urn:schemas-microsoft-com:office:word" xmlns:w="http://schemas.openxmlformats.org/wordprocessingml/2006/main" xmlns:w14="http://schemas.microsoft.com/office/word/2010/wordml" xmlns:w15="http://schemas.microsoft.com/office/word/2012/wordml" xmlns:wpg="http://schemas.microsoft.com/office/word/2010/wordprocessingGroup" xmlns:wpi="http://schemas.microsoft.com/office/word/2010/wordprocessingInk" xmlns:wne="http://schemas.microsoft.com/office/word/2006/wordml" xmlns:wps="http://schemas.microsoft.com/office/word/2010/wordprocessingShape" mc:Ignorable="w14 w15 wp14">
+<w:endnotes xmlns:wpc="http://schemas.microsoft.com/office/word/2010/wordprocessingCanvas" xmlns:cx="http://schemas.microsoft.com/office/drawing/2014/chartex" xmlns:cx1="http://schemas.microsoft.com/office/drawing/2015/9/8/chartex" xmlns:cx2="http://schemas.microsoft.com/office/drawing/2015/10/21/chartex" xmlns:cx3="http://schemas.microsoft.com/office/drawing/2016/5/9/chartex" xmlns:cx4="http://schemas.microsoft.com/office/drawing/2016/5/10/chartex" xmlns:cx5="http://schemas.microsoft.com/office/drawing/2016/5/11/chartex" xmlns:cx6="http://schemas.microsoft.com/office/drawing/2016/5/12/chartex" xmlns:cx7="http://schemas.microsoft.com/office/drawing/2016/5/13/chartex" xmlns:cx8="http://schemas.microsoft.com/office/drawing/2016/5/14/chartex" xmlns:mc="http://schemas.openxmlformats.org/markup-compatibility/2006" xmlns:o="urn:schemas-microsoft-com:office:office" xmlns:r="http://schemas.openxmlformats.org/officeDocument/2006/relationships" xmlns:m="http://schemas.openxmlformats.org/officeDocument/2006/math" xmlns:v="urn:schemas-microsoft-com:vml" xmlns:wp14="http://schemas.microsoft.com/office/word/2010/wordprocessingDrawing" xmlns:wp="http://schemas.openxmlformats.org/drawingml/2006/wordprocessingDrawing" xmlns:w10="urn:schemas-microsoft-com:office:word" xmlns:w="http://schemas.openxmlformats.org/wordprocessingml/2006/main" xmlns:w14="http://schemas.microsoft.com/office/word/2010/wordml" xmlns:w15="http://schemas.microsoft.com/office/word/2012/wordml" xmlns:w16se="http://schemas.microsoft.com/office/word/2015/wordml/symex" xmlns:wpg="http://schemas.microsoft.com/office/word/2010/wordprocessingGroup" xmlns:wpi="http://schemas.microsoft.com/office/word/2010/wordprocessingInk" xmlns:wne="http://schemas.microsoft.com/office/word/2006/wordml" xmlns:wps="http://schemas.microsoft.com/office/word/2010/wordprocessingShape" mc:Ignorable="w14 w15 w16se wp14">
   <w:endnote w:type="separator" w:id="-1">
     <w:p>
       <w:pPr>
@@ -3732,7 +3772,7 @@
 </file>
 
 <file path=word/footer1.xml><?xml version="1.0" encoding="utf-8"?>
-<w:ftr xmlns:wpc="http://schemas.microsoft.com/office/word/2010/wordprocessingCanvas" xmlns:mc="http://schemas.openxmlformats.org/markup-compatibility/2006" xmlns:o="urn:schemas-microsoft-com:office:office" xmlns:r="http://schemas.openxmlformats.org/officeDocument/2006/relationships" xmlns:m="http://schemas.openxmlformats.org/officeDocument/2006/math" xmlns:v="urn:schemas-microsoft-com:vml" xmlns:wp14="http://schemas.microsoft.com/office/word/2010/wordprocessingDrawing" xmlns:wp="http://schemas.openxmlformats.org/drawingml/2006/wordprocessingDrawing" xmlns:w10="urn:schemas-microsoft-com:office:word" xmlns:w="http://schemas.openxmlformats.org/wordprocessingml/2006/main" xmlns:w14="http://schemas.microsoft.com/office/word/2010/wordml" xmlns:w15="http://schemas.microsoft.com/office/word/2012/wordml" xmlns:wpg="http://schemas.microsoft.com/office/word/2010/wordprocessingGroup" xmlns:wpi="http://schemas.microsoft.com/office/word/2010/wordprocessingInk" xmlns:wne="http://schemas.microsoft.com/office/word/2006/wordml" xmlns:wps="http://schemas.microsoft.com/office/word/2010/wordprocessingShape" mc:Ignorable="w14 w15 wp14">
+<w:ftr xmlns:wpc="http://schemas.microsoft.com/office/word/2010/wordprocessingCanvas" xmlns:cx="http://schemas.microsoft.com/office/drawing/2014/chartex" xmlns:cx1="http://schemas.microsoft.com/office/drawing/2015/9/8/chartex" xmlns:cx2="http://schemas.microsoft.com/office/drawing/2015/10/21/chartex" xmlns:cx3="http://schemas.microsoft.com/office/drawing/2016/5/9/chartex" xmlns:cx4="http://schemas.microsoft.com/office/drawing/2016/5/10/chartex" xmlns:cx5="http://schemas.microsoft.com/office/drawing/2016/5/11/chartex" xmlns:cx6="http://schemas.microsoft.com/office/drawing/2016/5/12/chartex" xmlns:cx7="http://schemas.microsoft.com/office/drawing/2016/5/13/chartex" xmlns:cx8="http://schemas.microsoft.com/office/drawing/2016/5/14/chartex" xmlns:mc="http://schemas.openxmlformats.org/markup-compatibility/2006" xmlns:o="urn:schemas-microsoft-com:office:office" xmlns:r="http://schemas.openxmlformats.org/officeDocument/2006/relationships" xmlns:m="http://schemas.openxmlformats.org/officeDocument/2006/math" xmlns:v="urn:schemas-microsoft-com:vml" xmlns:wp14="http://schemas.microsoft.com/office/word/2010/wordprocessingDrawing" xmlns:wp="http://schemas.openxmlformats.org/drawingml/2006/wordprocessingDrawing" xmlns:w10="urn:schemas-microsoft-com:office:word" xmlns:w="http://schemas.openxmlformats.org/wordprocessingml/2006/main" xmlns:w14="http://schemas.microsoft.com/office/word/2010/wordml" xmlns:w15="http://schemas.microsoft.com/office/word/2012/wordml" xmlns:w16se="http://schemas.microsoft.com/office/word/2015/wordml/symex" xmlns:wpg="http://schemas.microsoft.com/office/word/2010/wordprocessingGroup" xmlns:wpi="http://schemas.microsoft.com/office/word/2010/wordprocessingInk" xmlns:wne="http://schemas.microsoft.com/office/word/2006/wordml" xmlns:wps="http://schemas.microsoft.com/office/word/2010/wordprocessingShape" mc:Ignorable="w14 w15 w16se wp14">
   <w:p>
     <w:pPr>
       <w:pStyle w:val="Rodap"/>
@@ -3797,7 +3837,7 @@
 </file>
 
 <file path=word/footnotes.xml><?xml version="1.0" encoding="utf-8"?>
-<w:footnotes xmlns:wpc="http://schemas.microsoft.com/office/word/2010/wordprocessingCanvas" xmlns:mc="http://schemas.openxmlformats.org/markup-compatibility/2006" xmlns:o="urn:schemas-microsoft-com:office:office" xmlns:r="http://schemas.openxmlformats.org/officeDocument/2006/relationships" xmlns:m="http://schemas.openxmlformats.org/officeDocument/2006/math" xmlns:v="urn:schemas-microsoft-com:vml" xmlns:wp14="http://schemas.microsoft.com/office/word/2010/wordprocessingDrawing" xmlns:wp="http://schemas.openxmlformats.org/drawingml/2006/wordprocessingDrawing" xmlns:w10="urn:schemas-microsoft-com:office:word" xmlns:w="http://schemas.openxmlformats.org/wordprocessingml/2006/main" xmlns:w14="http://schemas.microsoft.com/office/word/2010/wordml" xmlns:w15="http://schemas.microsoft.com/office/word/2012/wordml" xmlns:wpg="http://schemas.microsoft.com/office/word/2010/wordprocessingGroup" xmlns:wpi="http://schemas.microsoft.com/office/word/2010/wordprocessingInk" xmlns:wne="http://schemas.microsoft.com/office/word/2006/wordml" xmlns:wps="http://schemas.microsoft.com/office/word/2010/wordprocessingShape" mc:Ignorable="w14 w15 wp14">
+<w:footnotes xmlns:wpc="http://schemas.microsoft.com/office/word/2010/wordprocessingCanvas" xmlns:cx="http://schemas.microsoft.com/office/drawing/2014/chartex" xmlns:cx1="http://schemas.microsoft.com/office/drawing/2015/9/8/chartex" xmlns:cx2="http://schemas.microsoft.com/office/drawing/2015/10/21/chartex" xmlns:cx3="http://schemas.microsoft.com/office/drawing/2016/5/9/chartex" xmlns:cx4="http://schemas.microsoft.com/office/drawing/2016/5/10/chartex" xmlns:cx5="http://schemas.microsoft.com/office/drawing/2016/5/11/chartex" xmlns:cx6="http://schemas.microsoft.com/office/drawing/2016/5/12/chartex" xmlns:cx7="http://schemas.microsoft.com/office/drawing/2016/5/13/chartex" xmlns:cx8="http://schemas.microsoft.com/office/drawing/2016/5/14/chartex" xmlns:mc="http://schemas.openxmlformats.org/markup-compatibility/2006" xmlns:o="urn:schemas-microsoft-com:office:office" xmlns:r="http://schemas.openxmlformats.org/officeDocument/2006/relationships" xmlns:m="http://schemas.openxmlformats.org/officeDocument/2006/math" xmlns:v="urn:schemas-microsoft-com:vml" xmlns:wp14="http://schemas.microsoft.com/office/word/2010/wordprocessingDrawing" xmlns:wp="http://schemas.openxmlformats.org/drawingml/2006/wordprocessingDrawing" xmlns:w10="urn:schemas-microsoft-com:office:word" xmlns:w="http://schemas.openxmlformats.org/wordprocessingml/2006/main" xmlns:w14="http://schemas.microsoft.com/office/word/2010/wordml" xmlns:w15="http://schemas.microsoft.com/office/word/2012/wordml" xmlns:w16se="http://schemas.microsoft.com/office/word/2015/wordml/symex" xmlns:wpg="http://schemas.microsoft.com/office/word/2010/wordprocessingGroup" xmlns:wpi="http://schemas.microsoft.com/office/word/2010/wordprocessingInk" xmlns:wne="http://schemas.microsoft.com/office/word/2006/wordml" xmlns:wps="http://schemas.microsoft.com/office/word/2010/wordprocessingShape" mc:Ignorable="w14 w15 w16se wp14">
   <w:footnote w:type="separator" w:id="-1">
     <w:p>
       <w:pPr>
@@ -3822,7 +3862,7 @@
 </file>
 
 <file path=word/header1.xml><?xml version="1.0" encoding="utf-8"?>
-<w:hdr xmlns:wpc="http://schemas.microsoft.com/office/word/2010/wordprocessingCanvas" xmlns:mc="http://schemas.openxmlformats.org/markup-compatibility/2006" xmlns:o="urn:schemas-microsoft-com:office:office" xmlns:r="http://schemas.openxmlformats.org/officeDocument/2006/relationships" xmlns:m="http://schemas.openxmlformats.org/officeDocument/2006/math" xmlns:v="urn:schemas-microsoft-com:vml" xmlns:wp14="http://schemas.microsoft.com/office/word/2010/wordprocessingDrawing" xmlns:wp="http://schemas.openxmlformats.org/drawingml/2006/wordprocessingDrawing" xmlns:w10="urn:schemas-microsoft-com:office:word" xmlns:w="http://schemas.openxmlformats.org/wordprocessingml/2006/main" xmlns:w14="http://schemas.microsoft.com/office/word/2010/wordml" xmlns:w15="http://schemas.microsoft.com/office/word/2012/wordml" xmlns:wpg="http://schemas.microsoft.com/office/word/2010/wordprocessingGroup" xmlns:wpi="http://schemas.microsoft.com/office/word/2010/wordprocessingInk" xmlns:wne="http://schemas.microsoft.com/office/word/2006/wordml" xmlns:wps="http://schemas.microsoft.com/office/word/2010/wordprocessingShape" mc:Ignorable="w14 w15 wp14">
+<w:hdr xmlns:wpc="http://schemas.microsoft.com/office/word/2010/wordprocessingCanvas" xmlns:cx="http://schemas.microsoft.com/office/drawing/2014/chartex" xmlns:cx1="http://schemas.microsoft.com/office/drawing/2015/9/8/chartex" xmlns:cx2="http://schemas.microsoft.com/office/drawing/2015/10/21/chartex" xmlns:cx3="http://schemas.microsoft.com/office/drawing/2016/5/9/chartex" xmlns:cx4="http://schemas.microsoft.com/office/drawing/2016/5/10/chartex" xmlns:cx5="http://schemas.microsoft.com/office/drawing/2016/5/11/chartex" xmlns:cx6="http://schemas.microsoft.com/office/drawing/2016/5/12/chartex" xmlns:cx7="http://schemas.microsoft.com/office/drawing/2016/5/13/chartex" xmlns:cx8="http://schemas.microsoft.com/office/drawing/2016/5/14/chartex" xmlns:mc="http://schemas.openxmlformats.org/markup-compatibility/2006" xmlns:o="urn:schemas-microsoft-com:office:office" xmlns:r="http://schemas.openxmlformats.org/officeDocument/2006/relationships" xmlns:m="http://schemas.openxmlformats.org/officeDocument/2006/math" xmlns:v="urn:schemas-microsoft-com:vml" xmlns:wp14="http://schemas.microsoft.com/office/word/2010/wordprocessingDrawing" xmlns:wp="http://schemas.openxmlformats.org/drawingml/2006/wordprocessingDrawing" xmlns:w10="urn:schemas-microsoft-com:office:word" xmlns:w="http://schemas.openxmlformats.org/wordprocessingml/2006/main" xmlns:w14="http://schemas.microsoft.com/office/word/2010/wordml" xmlns:w15="http://schemas.microsoft.com/office/word/2012/wordml" xmlns:w16se="http://schemas.microsoft.com/office/word/2015/wordml/symex" xmlns:wpg="http://schemas.microsoft.com/office/word/2010/wordprocessingGroup" xmlns:wpi="http://schemas.microsoft.com/office/word/2010/wordprocessingInk" xmlns:wne="http://schemas.microsoft.com/office/word/2006/wordml" xmlns:wps="http://schemas.microsoft.com/office/word/2010/wordprocessingShape" mc:Ignorable="w14 w15 w16se wp14">
   <w:tbl>
     <w:tblPr>
       <w:tblW w:w="9408" w:type="dxa"/>
@@ -4042,8 +4082,8 @@
 </file>
 
 <file path=word/numbering.xml><?xml version="1.0" encoding="utf-8"?>
-<w:numbering xmlns:wpc="http://schemas.microsoft.com/office/word/2010/wordprocessingCanvas" xmlns:mc="http://schemas.openxmlformats.org/markup-compatibility/2006" xmlns:o="urn:schemas-microsoft-com:office:office" xmlns:r="http://schemas.openxmlformats.org/officeDocument/2006/relationships" xmlns:m="http://schemas.openxmlformats.org/officeDocument/2006/math" xmlns:v="urn:schemas-microsoft-com:vml" xmlns:wp14="http://schemas.microsoft.com/office/word/2010/wordprocessingDrawing" xmlns:wp="http://schemas.openxmlformats.org/drawingml/2006/wordprocessingDrawing" xmlns:w10="urn:schemas-microsoft-com:office:word" xmlns:w="http://schemas.openxmlformats.org/wordprocessingml/2006/main" xmlns:w14="http://schemas.microsoft.com/office/word/2010/wordml" xmlns:w15="http://schemas.microsoft.com/office/word/2012/wordml" xmlns:wpg="http://schemas.microsoft.com/office/word/2010/wordprocessingGroup" xmlns:wpi="http://schemas.microsoft.com/office/word/2010/wordprocessingInk" xmlns:wne="http://schemas.microsoft.com/office/word/2006/wordml" xmlns:wps="http://schemas.microsoft.com/office/word/2010/wordprocessingShape" mc:Ignorable="w14 w15 wp14">
-  <w:abstractNum w:abstractNumId="0">
+<w:numbering xmlns:wpc="http://schemas.microsoft.com/office/word/2010/wordprocessingCanvas" xmlns:cx="http://schemas.microsoft.com/office/drawing/2014/chartex" xmlns:cx1="http://schemas.microsoft.com/office/drawing/2015/9/8/chartex" xmlns:cx2="http://schemas.microsoft.com/office/drawing/2015/10/21/chartex" xmlns:cx3="http://schemas.microsoft.com/office/drawing/2016/5/9/chartex" xmlns:cx4="http://schemas.microsoft.com/office/drawing/2016/5/10/chartex" xmlns:cx5="http://schemas.microsoft.com/office/drawing/2016/5/11/chartex" xmlns:cx6="http://schemas.microsoft.com/office/drawing/2016/5/12/chartex" xmlns:cx7="http://schemas.microsoft.com/office/drawing/2016/5/13/chartex" xmlns:cx8="http://schemas.microsoft.com/office/drawing/2016/5/14/chartex" xmlns:mc="http://schemas.openxmlformats.org/markup-compatibility/2006" xmlns:o="urn:schemas-microsoft-com:office:office" xmlns:r="http://schemas.openxmlformats.org/officeDocument/2006/relationships" xmlns:m="http://schemas.openxmlformats.org/officeDocument/2006/math" xmlns:v="urn:schemas-microsoft-com:vml" xmlns:wp14="http://schemas.microsoft.com/office/word/2010/wordprocessingDrawing" xmlns:wp="http://schemas.openxmlformats.org/drawingml/2006/wordprocessingDrawing" xmlns:w10="urn:schemas-microsoft-com:office:word" xmlns:w="http://schemas.openxmlformats.org/wordprocessingml/2006/main" xmlns:w14="http://schemas.microsoft.com/office/word/2010/wordml" xmlns:w15="http://schemas.microsoft.com/office/word/2012/wordml" xmlns:w16se="http://schemas.microsoft.com/office/word/2015/wordml/symex" xmlns:wpg="http://schemas.microsoft.com/office/word/2010/wordprocessingGroup" xmlns:wpi="http://schemas.microsoft.com/office/word/2010/wordprocessingInk" xmlns:wne="http://schemas.microsoft.com/office/word/2006/wordml" xmlns:wps="http://schemas.microsoft.com/office/word/2010/wordprocessingShape" mc:Ignorable="w14 w15 w16se wp14">
+  <w:abstractNum w:abstractNumId="0" w15:restartNumberingAfterBreak="0">
     <w:nsid w:val="02A17F80"/>
     <w:multiLevelType w:val="multilevel"/>
     <w:tmpl w:val="E112280C"/>
@@ -4161,7 +4201,7 @@
       </w:rPr>
     </w:lvl>
   </w:abstractNum>
-  <w:abstractNum w:abstractNumId="1">
+  <w:abstractNum w:abstractNumId="1" w15:restartNumberingAfterBreak="0">
     <w:nsid w:val="092B61CF"/>
     <w:multiLevelType w:val="hybridMultilevel"/>
     <w:tmpl w:val="468E3816"/>
@@ -4250,7 +4290,7 @@
       </w:pPr>
     </w:lvl>
   </w:abstractNum>
-  <w:abstractNum w:abstractNumId="2">
+  <w:abstractNum w:abstractNumId="2" w15:restartNumberingAfterBreak="0">
     <w:nsid w:val="09802A89"/>
     <w:multiLevelType w:val="hybridMultilevel"/>
     <w:tmpl w:val="14C6441E"/>
@@ -4363,7 +4403,7 @@
       </w:rPr>
     </w:lvl>
   </w:abstractNum>
-  <w:abstractNum w:abstractNumId="3">
+  <w:abstractNum w:abstractNumId="3" w15:restartNumberingAfterBreak="0">
     <w:nsid w:val="22AD0156"/>
     <w:multiLevelType w:val="multilevel"/>
     <w:tmpl w:val="44CEFE9A"/>
@@ -4485,7 +4525,7 @@
       </w:rPr>
     </w:lvl>
   </w:abstractNum>
-  <w:abstractNum w:abstractNumId="4">
+  <w:abstractNum w:abstractNumId="4" w15:restartNumberingAfterBreak="0">
     <w:nsid w:val="233B3450"/>
     <w:multiLevelType w:val="hybridMultilevel"/>
     <w:tmpl w:val="81BECC54"/>
@@ -4574,7 +4614,7 @@
       </w:pPr>
     </w:lvl>
   </w:abstractNum>
-  <w:abstractNum w:abstractNumId="5">
+  <w:abstractNum w:abstractNumId="5" w15:restartNumberingAfterBreak="0">
     <w:nsid w:val="3FED394E"/>
     <w:multiLevelType w:val="hybridMultilevel"/>
     <w:tmpl w:val="2410FDC8"/>
@@ -4663,7 +4703,7 @@
       </w:pPr>
     </w:lvl>
   </w:abstractNum>
-  <w:abstractNum w:abstractNumId="6">
+  <w:abstractNum w:abstractNumId="6" w15:restartNumberingAfterBreak="0">
     <w:nsid w:val="4F037502"/>
     <w:multiLevelType w:val="hybridMultilevel"/>
     <w:tmpl w:val="B192B554"/>
@@ -4752,7 +4792,7 @@
       </w:pPr>
     </w:lvl>
   </w:abstractNum>
-  <w:abstractNum w:abstractNumId="7">
+  <w:abstractNum w:abstractNumId="7" w15:restartNumberingAfterBreak="0">
     <w:nsid w:val="64A14EBD"/>
     <w:multiLevelType w:val="hybridMultilevel"/>
     <w:tmpl w:val="D3F611C2"/>
@@ -4865,7 +4905,7 @@
       </w:rPr>
     </w:lvl>
   </w:abstractNum>
-  <w:abstractNum w:abstractNumId="8">
+  <w:abstractNum w:abstractNumId="8" w15:restartNumberingAfterBreak="0">
     <w:nsid w:val="65096246"/>
     <w:multiLevelType w:val="hybridMultilevel"/>
     <w:tmpl w:val="5EF8A3CE"/>
@@ -4951,7 +4991,7 @@
       </w:pPr>
     </w:lvl>
   </w:abstractNum>
-  <w:abstractNum w:abstractNumId="9">
+  <w:abstractNum w:abstractNumId="9" w15:restartNumberingAfterBreak="0">
     <w:nsid w:val="6C5A0671"/>
     <w:multiLevelType w:val="hybridMultilevel"/>
     <w:tmpl w:val="8928267A"/>
@@ -5064,7 +5104,7 @@
       </w:rPr>
     </w:lvl>
   </w:abstractNum>
-  <w:abstractNum w:abstractNumId="10">
+  <w:abstractNum w:abstractNumId="10" w15:restartNumberingAfterBreak="0">
     <w:nsid w:val="6FE91E93"/>
     <w:multiLevelType w:val="multilevel"/>
     <w:tmpl w:val="5622EA78"/>
@@ -5177,7 +5217,7 @@
       </w:pPr>
     </w:lvl>
   </w:abstractNum>
-  <w:abstractNum w:abstractNumId="11">
+  <w:abstractNum w:abstractNumId="11" w15:restartNumberingAfterBreak="0">
     <w:nsid w:val="72642EF8"/>
     <w:multiLevelType w:val="hybridMultilevel"/>
     <w:tmpl w:val="55FE7D36"/>
@@ -5333,7 +5373,7 @@
 </file>
 
 <file path=word/styles.xml><?xml version="1.0" encoding="utf-8"?>
-<w:styles xmlns:mc="http://schemas.openxmlformats.org/markup-compatibility/2006" xmlns:r="http://schemas.openxmlformats.org/officeDocument/2006/relationships" xmlns:w="http://schemas.openxmlformats.org/wordprocessingml/2006/main" xmlns:w14="http://schemas.microsoft.com/office/word/2010/wordml" xmlns:w15="http://schemas.microsoft.com/office/word/2012/wordml" mc:Ignorable="w14 w15">
+<w:styles xmlns:mc="http://schemas.openxmlformats.org/markup-compatibility/2006" xmlns:r="http://schemas.openxmlformats.org/officeDocument/2006/relationships" xmlns:w="http://schemas.openxmlformats.org/wordprocessingml/2006/main" xmlns:w14="http://schemas.microsoft.com/office/word/2010/wordml" xmlns:w15="http://schemas.microsoft.com/office/word/2012/wordml" xmlns:w16se="http://schemas.microsoft.com/office/word/2015/wordml/symex" mc:Ignorable="w14 w15 w16se">
   <w:docDefaults>
     <w:rPrDefault>
       <w:rPr>
@@ -5349,7 +5389,7 @@
       </w:pPr>
     </w:pPrDefault>
   </w:docDefaults>
-  <w:latentStyles w:defLockedState="0" w:defUIPriority="99" w:defSemiHidden="0" w:defUnhideWhenUsed="0" w:defQFormat="0" w:count="371">
+  <w:latentStyles w:defLockedState="0" w:defUIPriority="99" w:defSemiHidden="0" w:defUnhideWhenUsed="0" w:defQFormat="0" w:count="374">
     <w:lsdException w:name="Normal" w:uiPriority="0" w:qFormat="1"/>
     <w:lsdException w:name="heading 1" w:uiPriority="9" w:qFormat="1"/>
     <w:lsdException w:name="heading 2" w:semiHidden="1" w:uiPriority="9" w:unhideWhenUsed="1" w:qFormat="1"/>
@@ -5455,7 +5495,6 @@
     <w:lsdException w:name="HTML Sample" w:semiHidden="1" w:unhideWhenUsed="1"/>
     <w:lsdException w:name="HTML Typewriter" w:semiHidden="1" w:unhideWhenUsed="1"/>
     <w:lsdException w:name="HTML Variable" w:semiHidden="1" w:unhideWhenUsed="1"/>
-    <w:lsdException w:name="Normal Table" w:semiHidden="1" w:unhideWhenUsed="1"/>
     <w:lsdException w:name="annotation subject" w:semiHidden="1" w:unhideWhenUsed="1"/>
     <w:lsdException w:name="No List" w:semiHidden="1" w:unhideWhenUsed="1"/>
     <w:lsdException w:name="Outline List 1" w:semiHidden="1" w:unhideWhenUsed="1"/>
@@ -5500,7 +5539,6 @@
     <w:lsdException w:name="Table Professional" w:semiHidden="1" w:unhideWhenUsed="1"/>
     <w:lsdException w:name="Table Subtle 1" w:semiHidden="1" w:unhideWhenUsed="1"/>
     <w:lsdException w:name="Table Subtle 2" w:semiHidden="1" w:unhideWhenUsed="1"/>
-    <w:lsdException w:name="Table Web 1" w:semiHidden="1" w:unhideWhenUsed="1"/>
     <w:lsdException w:name="Table Web 2" w:semiHidden="1" w:unhideWhenUsed="1"/>
     <w:lsdException w:name="Table Web 3" w:semiHidden="1" w:unhideWhenUsed="1"/>
     <w:lsdException w:name="Balloon Text" w:semiHidden="1" w:unhideWhenUsed="1"/>
@@ -5721,6 +5759,9 @@
     <w:lsdException w:name="List Table 5 Dark Accent 6" w:uiPriority="50"/>
     <w:lsdException w:name="List Table 6 Colorful Accent 6" w:uiPriority="51"/>
     <w:lsdException w:name="List Table 7 Colorful Accent 6" w:uiPriority="52"/>
+    <w:lsdException w:name="Mention" w:semiHidden="1" w:unhideWhenUsed="1"/>
+    <w:lsdException w:name="Smart Hyperlink" w:semiHidden="1" w:unhideWhenUsed="1"/>
+    <w:lsdException w:name="Hashtag" w:semiHidden="1" w:unhideWhenUsed="1"/>
   </w:latentStyles>
   <w:style w:type="paragraph" w:default="1" w:styleId="Normal">
     <w:name w:val="Normal"/>
@@ -6322,7 +6363,7 @@
 </file>
 
 <file path=customXml/itemProps1.xml><?xml version="1.0" encoding="utf-8"?>
-<ds:datastoreItem xmlns:ds="http://schemas.openxmlformats.org/officeDocument/2006/customXml" ds:itemID="{502A2ADF-F438-4BE0-AACD-93AD11F5F028}">
+<ds:datastoreItem xmlns:ds="http://schemas.openxmlformats.org/officeDocument/2006/customXml" ds:itemID="{D4EC8F26-FBAF-4C1A-9281-B74C2BB2F616}">
   <ds:schemaRefs>
     <ds:schemaRef ds:uri="http://schemas.openxmlformats.org/officeDocument/2006/bibliography"/>
   </ds:schemaRefs>

</xml_diff>